<commit_message>
Relációsémák, normalizálás és táblatervek - végleges
</commit_message>
<xml_diff>
--- a/M1/REL-NF-TBLTERV.docx
+++ b/M1/REL-NF-TBLTERV.docx
@@ -102,12 +102,14 @@
           <w:color w:val="000000" w:themeColor="text1"/>
         </w:rPr>
       </w:pPr>
+      <w:proofErr w:type="gramStart"/>
       <w:r>
         <w:rPr>
           <w:color w:val="000000" w:themeColor="text1"/>
         </w:rPr>
         <w:t>FELHASZNALO(</w:t>
       </w:r>
+      <w:proofErr w:type="gramEnd"/>
       <w:r>
         <w:rPr>
           <w:color w:val="000000" w:themeColor="text1"/>
@@ -192,6 +194,7 @@
           <w:color w:val="000000" w:themeColor="text1"/>
         </w:rPr>
       </w:pPr>
+      <w:proofErr w:type="gramStart"/>
       <w:r>
         <w:rPr>
           <w:color w:val="000000" w:themeColor="text1"/>
@@ -199,6 +202,7 @@
         <w:t>HALLGATO(</w:t>
       </w:r>
       <w:proofErr w:type="spellStart"/>
+      <w:proofErr w:type="gramEnd"/>
       <w:r>
         <w:rPr>
           <w:i/>
@@ -356,6 +360,7 @@
           <w:color w:val="000000" w:themeColor="text1"/>
         </w:rPr>
       </w:pPr>
+      <w:proofErr w:type="gramStart"/>
       <w:r>
         <w:rPr>
           <w:color w:val="000000" w:themeColor="text1"/>
@@ -363,6 +368,7 @@
         <w:t>OKTATO(</w:t>
       </w:r>
       <w:proofErr w:type="spellStart"/>
+      <w:proofErr w:type="gramEnd"/>
       <w:r>
         <w:rPr>
           <w:i/>
@@ -452,6 +458,7 @@
           <w:color w:val="000000" w:themeColor="text1"/>
         </w:rPr>
       </w:pPr>
+      <w:proofErr w:type="gramStart"/>
       <w:r>
         <w:rPr>
           <w:color w:val="000000" w:themeColor="text1"/>
@@ -459,6 +466,7 @@
         <w:t>VIZSGA(</w:t>
       </w:r>
       <w:proofErr w:type="spellStart"/>
+      <w:proofErr w:type="gramEnd"/>
       <w:r>
         <w:rPr>
           <w:color w:val="000000" w:themeColor="text1"/>
@@ -529,6 +537,7 @@
           <w:color w:val="000000" w:themeColor="text1"/>
         </w:rPr>
       </w:pPr>
+      <w:proofErr w:type="gramStart"/>
       <w:r>
         <w:rPr>
           <w:color w:val="000000" w:themeColor="text1"/>
@@ -536,6 +545,7 @@
         <w:t>KURZUS(</w:t>
       </w:r>
       <w:proofErr w:type="spellStart"/>
+      <w:proofErr w:type="gramEnd"/>
       <w:r>
         <w:rPr>
           <w:color w:val="000000" w:themeColor="text1"/>
@@ -620,6 +630,7 @@
           <w:color w:val="000000" w:themeColor="text1"/>
         </w:rPr>
       </w:pPr>
+      <w:proofErr w:type="gramStart"/>
       <w:r>
         <w:rPr>
           <w:color w:val="000000" w:themeColor="text1"/>
@@ -627,6 +638,7 @@
         <w:t>TEREM(</w:t>
       </w:r>
       <w:proofErr w:type="spellStart"/>
+      <w:proofErr w:type="gramEnd"/>
       <w:r>
         <w:rPr>
           <w:color w:val="000000" w:themeColor="text1"/>
@@ -711,92 +723,35 @@
           <w:color w:val="000000" w:themeColor="text1"/>
         </w:rPr>
       </w:pPr>
-      <w:r>
-        <w:rPr>
-          <w:color w:val="000000" w:themeColor="text1"/>
-        </w:rPr>
-        <w:t>TANUL</w:t>
-      </w:r>
-      <w:r>
-        <w:rPr>
-          <w:color w:val="000000" w:themeColor="text1"/>
-        </w:rPr>
-        <w:t>(</w:t>
-      </w:r>
-      <w:proofErr w:type="spellStart"/>
-      <w:r>
-        <w:rPr>
-          <w:i/>
-          <w:iCs/>
-          <w:color w:val="000000" w:themeColor="text1"/>
-        </w:rPr>
-        <w:t>FELHASZNALO.</w:t>
-      </w:r>
-      <w:r>
-        <w:rPr>
-          <w:i/>
-          <w:iCs/>
+      <w:proofErr w:type="gramStart"/>
+      <w:r>
+        <w:rPr>
+          <w:color w:val="000000" w:themeColor="text1"/>
+        </w:rPr>
+        <w:t>ALLAM(</w:t>
+      </w:r>
+      <w:proofErr w:type="spellStart"/>
+      <w:proofErr w:type="gramEnd"/>
+      <w:r>
+        <w:rPr>
           <w:color w:val="000000" w:themeColor="text1"/>
           <w:u w:val="single"/>
         </w:rPr>
-        <w:t>email</w:t>
-      </w:r>
-      <w:proofErr w:type="spellEnd"/>
-      <w:r>
-        <w:rPr>
-          <w:i/>
-          <w:iCs/>
-          <w:color w:val="000000" w:themeColor="text1"/>
-          <w:u w:val="single"/>
-        </w:rPr>
-        <w:t>,</w:t>
-      </w:r>
-      <w:r>
-        <w:rPr>
-          <w:color w:val="000000" w:themeColor="text1"/>
-        </w:rPr>
-        <w:t xml:space="preserve"> </w:t>
-      </w:r>
-      <w:proofErr w:type="spellStart"/>
-      <w:r>
-        <w:rPr>
-          <w:i/>
-          <w:iCs/>
-          <w:color w:val="000000" w:themeColor="text1"/>
-        </w:rPr>
-        <w:t>KURZUS.</w:t>
-      </w:r>
-      <w:r>
-        <w:rPr>
-          <w:i/>
-          <w:iCs/>
-          <w:color w:val="000000" w:themeColor="text1"/>
-          <w:u w:val="single"/>
-        </w:rPr>
-        <w:t>kod</w:t>
-      </w:r>
-      <w:proofErr w:type="spellEnd"/>
-      <w:r>
-        <w:rPr>
-          <w:i/>
-          <w:iCs/>
-          <w:color w:val="000000" w:themeColor="text1"/>
-          <w:u w:val="single"/>
-        </w:rPr>
-        <w:t>,</w:t>
-      </w:r>
-      <w:r>
-        <w:rPr>
-          <w:color w:val="000000" w:themeColor="text1"/>
-        </w:rPr>
-        <w:t xml:space="preserve"> </w:t>
-      </w:r>
-      <w:proofErr w:type="spellStart"/>
-      <w:r>
-        <w:rPr>
-          <w:color w:val="000000" w:themeColor="text1"/>
-        </w:rPr>
-        <w:t>erdemjegy</w:t>
+        <w:t>nev</w:t>
+      </w:r>
+      <w:proofErr w:type="spellEnd"/>
+      <w:r>
+        <w:rPr>
+          <w:color w:val="000000" w:themeColor="text1"/>
+        </w:rPr>
+        <w:t xml:space="preserve">, </w:t>
+      </w:r>
+      <w:proofErr w:type="spellStart"/>
+      <w:r>
+        <w:rPr>
+          <w:color w:val="000000" w:themeColor="text1"/>
+        </w:rPr>
+        <w:t>szamlaszam</w:t>
       </w:r>
       <w:proofErr w:type="spellEnd"/>
       <w:r>
@@ -819,27 +774,25 @@
           <w:color w:val="000000" w:themeColor="text1"/>
         </w:rPr>
       </w:pPr>
-      <w:r>
-        <w:rPr>
-          <w:color w:val="000000" w:themeColor="text1"/>
-        </w:rPr>
-        <w:t>VIZSGAZIK</w:t>
-      </w:r>
-      <w:r>
-        <w:rPr>
-          <w:color w:val="000000" w:themeColor="text1"/>
-        </w:rPr>
-        <w:t>(</w:t>
-      </w:r>
-      <w:proofErr w:type="spellStart"/>
+      <w:proofErr w:type="gramStart"/>
+      <w:r>
+        <w:rPr>
+          <w:color w:val="000000" w:themeColor="text1"/>
+        </w:rPr>
+        <w:t>BEFIZET(</w:t>
+      </w:r>
+      <w:proofErr w:type="spellStart"/>
+      <w:proofErr w:type="gramEnd"/>
       <w:r>
         <w:rPr>
           <w:i/>
           <w:iCs/>
           <w:color w:val="000000" w:themeColor="text1"/>
-        </w:rPr>
-        <w:t>FELHASZNALO.</w:t>
-      </w:r>
+          <w:u w:val="single"/>
+        </w:rPr>
+        <w:t>FELHASZNALO.email</w:t>
+      </w:r>
+      <w:proofErr w:type="spellEnd"/>
       <w:r>
         <w:rPr>
           <w:i/>
@@ -847,18 +800,17 @@
           <w:color w:val="000000" w:themeColor="text1"/>
           <w:u w:val="single"/>
         </w:rPr>
-        <w:t>emai</w:t>
+        <w:t>,</w:t>
       </w:r>
       <w:r>
         <w:rPr>
           <w:i/>
           <w:iCs/>
           <w:color w:val="000000" w:themeColor="text1"/>
-          <w:u w:val="single"/>
-        </w:rPr>
-        <w:t>l</w:t>
-      </w:r>
-      <w:proofErr w:type="spellEnd"/>
+        </w:rPr>
+        <w:t xml:space="preserve"> </w:t>
+      </w:r>
+      <w:proofErr w:type="spellStart"/>
       <w:r>
         <w:rPr>
           <w:i/>
@@ -866,55 +818,50 @@
           <w:color w:val="000000" w:themeColor="text1"/>
           <w:u w:val="single"/>
         </w:rPr>
-        <w:t xml:space="preserve">, </w:t>
-      </w:r>
-      <w:proofErr w:type="spellStart"/>
+        <w:t>ALLAM.nev</w:t>
+      </w:r>
+      <w:proofErr w:type="spellEnd"/>
       <w:r>
         <w:rPr>
           <w:i/>
           <w:iCs/>
           <w:color w:val="000000" w:themeColor="text1"/>
         </w:rPr>
-        <w:t>VIZSGA.</w:t>
-      </w:r>
-      <w:r>
-        <w:rPr>
-          <w:i/>
-          <w:iCs/>
-          <w:color w:val="000000" w:themeColor="text1"/>
-          <w:u w:val="single"/>
-        </w:rPr>
-        <w:t>azonosito</w:t>
-      </w:r>
-      <w:proofErr w:type="spellEnd"/>
-      <w:r>
-        <w:rPr>
-          <w:i/>
-          <w:iCs/>
-          <w:color w:val="000000" w:themeColor="text1"/>
-          <w:u w:val="single"/>
-        </w:rPr>
-        <w:t>,</w:t>
-      </w:r>
-      <w:r>
-        <w:rPr>
-          <w:color w:val="000000" w:themeColor="text1"/>
-        </w:rPr>
-        <w:t xml:space="preserve"> </w:t>
-      </w:r>
-      <w:proofErr w:type="spellStart"/>
-      <w:r>
-        <w:rPr>
-          <w:color w:val="000000" w:themeColor="text1"/>
-        </w:rPr>
-        <w:t>vizsgajegy</w:t>
-      </w:r>
-      <w:proofErr w:type="spellEnd"/>
-      <w:r>
-        <w:rPr>
-          <w:color w:val="000000" w:themeColor="text1"/>
-        </w:rPr>
-        <w:t>)</w:t>
+        <w:t xml:space="preserve">, </w:t>
+      </w:r>
+      <w:proofErr w:type="spellStart"/>
+      <w:r>
+        <w:rPr>
+          <w:color w:val="000000" w:themeColor="text1"/>
+        </w:rPr>
+        <w:t>osszeg</w:t>
+      </w:r>
+      <w:proofErr w:type="spellEnd"/>
+      <w:r>
+        <w:rPr>
+          <w:color w:val="000000" w:themeColor="text1"/>
+        </w:rPr>
+        <w:t xml:space="preserve">, </w:t>
+      </w:r>
+      <w:proofErr w:type="spellStart"/>
+      <w:r>
+        <w:rPr>
+          <w:color w:val="000000" w:themeColor="text1"/>
+        </w:rPr>
+        <w:t>hatarido</w:t>
+      </w:r>
+      <w:proofErr w:type="spellEnd"/>
+      <w:r>
+        <w:rPr>
+          <w:color w:val="000000" w:themeColor="text1"/>
+        </w:rPr>
+        <w:t xml:space="preserve">, </w:t>
+      </w:r>
+      <w:r>
+        <w:rPr>
+          <w:color w:val="000000" w:themeColor="text1"/>
+        </w:rPr>
+        <w:t>datum)</w:t>
       </w:r>
     </w:p>
     <w:p>
@@ -930,11 +877,12 @@
           <w:color w:val="000000" w:themeColor="text1"/>
         </w:rPr>
       </w:pPr>
-      <w:r>
-        <w:rPr>
-          <w:color w:val="000000" w:themeColor="text1"/>
-        </w:rPr>
-        <w:t>TANIT</w:t>
+      <w:proofErr w:type="gramStart"/>
+      <w:r>
+        <w:rPr>
+          <w:color w:val="000000" w:themeColor="text1"/>
+        </w:rPr>
+        <w:t>TANUL</w:t>
       </w:r>
       <w:r>
         <w:rPr>
@@ -943,6 +891,7 @@
         <w:t>(</w:t>
       </w:r>
       <w:proofErr w:type="spellStart"/>
+      <w:proofErr w:type="gramEnd"/>
       <w:r>
         <w:rPr>
           <w:i/>
@@ -963,27 +912,59 @@
       <w:proofErr w:type="spellEnd"/>
       <w:r>
         <w:rPr>
-          <w:color w:val="000000" w:themeColor="text1"/>
-        </w:rPr>
-        <w:t xml:space="preserve">, </w:t>
-      </w:r>
-      <w:proofErr w:type="spellStart"/>
-      <w:r>
-        <w:rPr>
           <w:i/>
           <w:iCs/>
           <w:color w:val="000000" w:themeColor="text1"/>
-        </w:rPr>
-        <w:t>KURZUS.</w:t>
-      </w:r>
+          <w:u w:val="single"/>
+        </w:rPr>
+        <w:t>,</w:t>
+      </w:r>
+      <w:r>
+        <w:rPr>
+          <w:color w:val="000000" w:themeColor="text1"/>
+        </w:rPr>
+        <w:t xml:space="preserve"> </w:t>
+      </w:r>
+      <w:proofErr w:type="spellStart"/>
       <w:r>
         <w:rPr>
           <w:i/>
           <w:iCs/>
           <w:color w:val="000000" w:themeColor="text1"/>
+        </w:rPr>
+        <w:t>KURZUS.</w:t>
+      </w:r>
+      <w:r>
+        <w:rPr>
+          <w:i/>
+          <w:iCs/>
+          <w:color w:val="000000" w:themeColor="text1"/>
           <w:u w:val="single"/>
         </w:rPr>
         <w:t>kod</w:t>
+      </w:r>
+      <w:proofErr w:type="spellEnd"/>
+      <w:r>
+        <w:rPr>
+          <w:i/>
+          <w:iCs/>
+          <w:color w:val="000000" w:themeColor="text1"/>
+          <w:u w:val="single"/>
+        </w:rPr>
+        <w:t>,</w:t>
+      </w:r>
+      <w:r>
+        <w:rPr>
+          <w:color w:val="000000" w:themeColor="text1"/>
+        </w:rPr>
+        <w:t xml:space="preserve"> </w:t>
+      </w:r>
+      <w:proofErr w:type="spellStart"/>
+      <w:r>
+        <w:rPr>
+          <w:color w:val="000000" w:themeColor="text1"/>
+        </w:rPr>
+        <w:t>erdemjegy</w:t>
       </w:r>
       <w:proofErr w:type="spellEnd"/>
       <w:r>
@@ -1006,13 +987,21 @@
           <w:color w:val="000000" w:themeColor="text1"/>
         </w:rPr>
       </w:pPr>
-      <w:r>
-        <w:rPr>
-          <w:color w:val="000000" w:themeColor="text1"/>
-        </w:rPr>
-        <w:t>KIIR(</w:t>
-      </w:r>
-      <w:proofErr w:type="spellStart"/>
+      <w:proofErr w:type="gramStart"/>
+      <w:r>
+        <w:rPr>
+          <w:color w:val="000000" w:themeColor="text1"/>
+        </w:rPr>
+        <w:t>VIZSGAZIK</w:t>
+      </w:r>
+      <w:r>
+        <w:rPr>
+          <w:color w:val="000000" w:themeColor="text1"/>
+        </w:rPr>
+        <w:t>(</w:t>
+      </w:r>
+      <w:proofErr w:type="spellStart"/>
+      <w:proofErr w:type="gramEnd"/>
       <w:r>
         <w:rPr>
           <w:i/>
@@ -1028,40 +1017,67 @@
           <w:color w:val="000000" w:themeColor="text1"/>
           <w:u w:val="single"/>
         </w:rPr>
-        <w:t>email</w:t>
-      </w:r>
-      <w:proofErr w:type="spellEnd"/>
-      <w:r>
-        <w:rPr>
-          <w:color w:val="000000" w:themeColor="text1"/>
-        </w:rPr>
-        <w:t>,</w:t>
+        <w:t>emai</w:t>
       </w:r>
       <w:r>
         <w:rPr>
           <w:i/>
           <w:iCs/>
           <w:color w:val="000000" w:themeColor="text1"/>
-        </w:rPr>
-        <w:t xml:space="preserve"> </w:t>
-      </w:r>
-      <w:proofErr w:type="spellStart"/>
+          <w:u w:val="single"/>
+        </w:rPr>
+        <w:t>l</w:t>
+      </w:r>
+      <w:proofErr w:type="spellEnd"/>
       <w:r>
         <w:rPr>
           <w:i/>
           <w:iCs/>
           <w:color w:val="000000" w:themeColor="text1"/>
-        </w:rPr>
-        <w:t>VIZSGA.</w:t>
-      </w:r>
+          <w:u w:val="single"/>
+        </w:rPr>
+        <w:t xml:space="preserve">, </w:t>
+      </w:r>
+      <w:proofErr w:type="spellStart"/>
       <w:r>
         <w:rPr>
           <w:i/>
           <w:iCs/>
           <w:color w:val="000000" w:themeColor="text1"/>
+        </w:rPr>
+        <w:t>VIZSGA.</w:t>
+      </w:r>
+      <w:r>
+        <w:rPr>
+          <w:i/>
+          <w:iCs/>
+          <w:color w:val="000000" w:themeColor="text1"/>
           <w:u w:val="single"/>
         </w:rPr>
         <w:t>azonosito</w:t>
+      </w:r>
+      <w:proofErr w:type="spellEnd"/>
+      <w:r>
+        <w:rPr>
+          <w:i/>
+          <w:iCs/>
+          <w:color w:val="000000" w:themeColor="text1"/>
+          <w:u w:val="single"/>
+        </w:rPr>
+        <w:t>,</w:t>
+      </w:r>
+      <w:r>
+        <w:rPr>
+          <w:color w:val="000000" w:themeColor="text1"/>
+        </w:rPr>
+        <w:t xml:space="preserve"> </w:t>
+      </w:r>
+      <w:proofErr w:type="spellStart"/>
+      <w:r>
+        <w:rPr>
+          <w:color w:val="000000" w:themeColor="text1"/>
+        </w:rPr>
+        <w:t>vizsgajegy</w:t>
       </w:r>
       <w:proofErr w:type="spellEnd"/>
       <w:r>
@@ -1084,20 +1100,28 @@
           <w:color w:val="000000" w:themeColor="text1"/>
         </w:rPr>
       </w:pPr>
-      <w:r>
-        <w:rPr>
-          <w:color w:val="000000" w:themeColor="text1"/>
-        </w:rPr>
-        <w:t>TANTEREM(</w:t>
-      </w:r>
-      <w:proofErr w:type="spellStart"/>
+      <w:proofErr w:type="gramStart"/>
+      <w:r>
+        <w:rPr>
+          <w:color w:val="000000" w:themeColor="text1"/>
+        </w:rPr>
+        <w:t>TANIT</w:t>
+      </w:r>
+      <w:r>
+        <w:rPr>
+          <w:color w:val="000000" w:themeColor="text1"/>
+        </w:rPr>
+        <w:t>(</w:t>
+      </w:r>
+      <w:proofErr w:type="spellStart"/>
+      <w:proofErr w:type="gramEnd"/>
       <w:r>
         <w:rPr>
           <w:i/>
           <w:iCs/>
           <w:color w:val="000000" w:themeColor="text1"/>
         </w:rPr>
-        <w:t>KURZUS.</w:t>
+        <w:t>FELHASZNALO.</w:t>
       </w:r>
       <w:r>
         <w:rPr>
@@ -1106,7 +1130,7 @@
           <w:color w:val="000000" w:themeColor="text1"/>
           <w:u w:val="single"/>
         </w:rPr>
-        <w:t>kod</w:t>
+        <w:t>email</w:t>
       </w:r>
       <w:proofErr w:type="spellEnd"/>
       <w:r>
@@ -1122,7 +1146,7 @@
           <w:iCs/>
           <w:color w:val="000000" w:themeColor="text1"/>
         </w:rPr>
-        <w:t>TEREM.</w:t>
+        <w:t>KURZUS.</w:t>
       </w:r>
       <w:r>
         <w:rPr>
@@ -1131,7 +1155,7 @@
           <w:color w:val="000000" w:themeColor="text1"/>
           <w:u w:val="single"/>
         </w:rPr>
-        <w:t>nev</w:t>
+        <w:t>kod</w:t>
       </w:r>
       <w:proofErr w:type="spellEnd"/>
       <w:r>
@@ -1154,6 +1178,159 @@
           <w:color w:val="000000" w:themeColor="text1"/>
         </w:rPr>
       </w:pPr>
+      <w:proofErr w:type="gramStart"/>
+      <w:r>
+        <w:rPr>
+          <w:color w:val="000000" w:themeColor="text1"/>
+        </w:rPr>
+        <w:t>KIIR(</w:t>
+      </w:r>
+      <w:proofErr w:type="spellStart"/>
+      <w:proofErr w:type="gramEnd"/>
+      <w:r>
+        <w:rPr>
+          <w:i/>
+          <w:iCs/>
+          <w:color w:val="000000" w:themeColor="text1"/>
+        </w:rPr>
+        <w:t>FELHASZNALO.</w:t>
+      </w:r>
+      <w:r>
+        <w:rPr>
+          <w:i/>
+          <w:iCs/>
+          <w:color w:val="000000" w:themeColor="text1"/>
+          <w:u w:val="single"/>
+        </w:rPr>
+        <w:t>email</w:t>
+      </w:r>
+      <w:proofErr w:type="spellEnd"/>
+      <w:r>
+        <w:rPr>
+          <w:color w:val="000000" w:themeColor="text1"/>
+        </w:rPr>
+        <w:t>,</w:t>
+      </w:r>
+      <w:r>
+        <w:rPr>
+          <w:i/>
+          <w:iCs/>
+          <w:color w:val="000000" w:themeColor="text1"/>
+        </w:rPr>
+        <w:t xml:space="preserve"> </w:t>
+      </w:r>
+      <w:proofErr w:type="spellStart"/>
+      <w:r>
+        <w:rPr>
+          <w:i/>
+          <w:iCs/>
+          <w:color w:val="000000" w:themeColor="text1"/>
+        </w:rPr>
+        <w:t>VIZSGA.</w:t>
+      </w:r>
+      <w:r>
+        <w:rPr>
+          <w:i/>
+          <w:iCs/>
+          <w:color w:val="000000" w:themeColor="text1"/>
+          <w:u w:val="single"/>
+        </w:rPr>
+        <w:t>azonosito</w:t>
+      </w:r>
+      <w:proofErr w:type="spellEnd"/>
+      <w:r>
+        <w:rPr>
+          <w:color w:val="000000" w:themeColor="text1"/>
+        </w:rPr>
+        <w:t>)</w:t>
+      </w:r>
+    </w:p>
+    <w:p>
+      <w:pPr>
+        <w:rPr>
+          <w:color w:val="000000" w:themeColor="text1"/>
+        </w:rPr>
+      </w:pPr>
+    </w:p>
+    <w:p>
+      <w:pPr>
+        <w:rPr>
+          <w:color w:val="000000" w:themeColor="text1"/>
+        </w:rPr>
+      </w:pPr>
+      <w:proofErr w:type="gramStart"/>
+      <w:r>
+        <w:rPr>
+          <w:color w:val="000000" w:themeColor="text1"/>
+        </w:rPr>
+        <w:t>TANTEREM(</w:t>
+      </w:r>
+      <w:proofErr w:type="spellStart"/>
+      <w:proofErr w:type="gramEnd"/>
+      <w:r>
+        <w:rPr>
+          <w:i/>
+          <w:iCs/>
+          <w:color w:val="000000" w:themeColor="text1"/>
+        </w:rPr>
+        <w:t>KURZUS.</w:t>
+      </w:r>
+      <w:r>
+        <w:rPr>
+          <w:i/>
+          <w:iCs/>
+          <w:color w:val="000000" w:themeColor="text1"/>
+          <w:u w:val="single"/>
+        </w:rPr>
+        <w:t>kod</w:t>
+      </w:r>
+      <w:proofErr w:type="spellEnd"/>
+      <w:r>
+        <w:rPr>
+          <w:color w:val="000000" w:themeColor="text1"/>
+        </w:rPr>
+        <w:t xml:space="preserve">, </w:t>
+      </w:r>
+      <w:proofErr w:type="spellStart"/>
+      <w:r>
+        <w:rPr>
+          <w:i/>
+          <w:iCs/>
+          <w:color w:val="000000" w:themeColor="text1"/>
+        </w:rPr>
+        <w:t>TEREM.</w:t>
+      </w:r>
+      <w:r>
+        <w:rPr>
+          <w:i/>
+          <w:iCs/>
+          <w:color w:val="000000" w:themeColor="text1"/>
+          <w:u w:val="single"/>
+        </w:rPr>
+        <w:t>nev</w:t>
+      </w:r>
+      <w:proofErr w:type="spellEnd"/>
+      <w:r>
+        <w:rPr>
+          <w:color w:val="000000" w:themeColor="text1"/>
+        </w:rPr>
+        <w:t>)</w:t>
+      </w:r>
+    </w:p>
+    <w:p>
+      <w:pPr>
+        <w:rPr>
+          <w:color w:val="000000" w:themeColor="text1"/>
+        </w:rPr>
+      </w:pPr>
+    </w:p>
+    <w:p>
+      <w:pPr>
+        <w:rPr>
+          <w:color w:val="000000" w:themeColor="text1"/>
+        </w:rPr>
+      </w:pPr>
+      <w:proofErr w:type="gramStart"/>
       <w:r>
         <w:rPr>
           <w:color w:val="000000" w:themeColor="text1"/>
@@ -1161,6 +1338,7 @@
         <w:t>VIZSGATEREM(</w:t>
       </w:r>
       <w:proofErr w:type="spellStart"/>
+      <w:proofErr w:type="gramEnd"/>
       <w:r>
         <w:rPr>
           <w:i/>
@@ -1483,6 +1661,7 @@
       </w:r>
       <w:proofErr w:type="spellStart"/>
       <w:r>
+        <w:lastRenderedPageBreak/>
         <w:t>KURZUS.kod</w:t>
       </w:r>
       <w:proofErr w:type="spellEnd"/>
@@ -1619,7 +1798,6 @@
       </w:r>
       <w:proofErr w:type="spellStart"/>
       <w:r>
-        <w:lastRenderedPageBreak/>
         <w:t>KIIR.azonosito</w:t>
       </w:r>
       <w:proofErr w:type="spellEnd"/>
@@ -1653,6 +1831,46 @@
       <w:proofErr w:type="spellStart"/>
       <w:r>
         <w:t>VIZSGATEREM.nev</w:t>
+      </w:r>
+      <w:proofErr w:type="spellEnd"/>
+      <w:r>
+        <w:t xml:space="preserve">, </w:t>
+      </w:r>
+      <w:proofErr w:type="spellStart"/>
+      <w:r>
+        <w:t>ALLAM.nev</w:t>
+      </w:r>
+      <w:proofErr w:type="spellEnd"/>
+      <w:r>
+        <w:t xml:space="preserve">, </w:t>
+      </w:r>
+      <w:proofErr w:type="spellStart"/>
+      <w:r>
+        <w:t>ALLAM.szamlaszam</w:t>
+      </w:r>
+      <w:proofErr w:type="spellEnd"/>
+      <w:r>
+        <w:t xml:space="preserve">, </w:t>
+      </w:r>
+      <w:proofErr w:type="spellStart"/>
+      <w:r>
+        <w:t>BEFIZET.osszeg</w:t>
+      </w:r>
+      <w:proofErr w:type="spellEnd"/>
+      <w:r>
+        <w:t xml:space="preserve">, </w:t>
+      </w:r>
+      <w:proofErr w:type="spellStart"/>
+      <w:r>
+        <w:t>BEFIZET.hatarido</w:t>
+      </w:r>
+      <w:proofErr w:type="spellEnd"/>
+      <w:r>
+        <w:t xml:space="preserve">, </w:t>
+      </w:r>
+      <w:proofErr w:type="spellStart"/>
+      <w:r>
+        <w:t>BEFIZET.datum</w:t>
       </w:r>
       <w:proofErr w:type="spellEnd"/>
       <w:r>
@@ -2985,32 +3203,6 @@
         <w:rPr>
           <w:b/>
           <w:bCs/>
-          <w:color w:val="000000" w:themeColor="text1"/>
-          <w:lang w:val="hu-HU"/>
-        </w:rPr>
-        <w:t>Hallgató tábla:</w:t>
-      </w:r>
-      <w:r>
-        <w:rPr>
-          <w:b/>
-          <w:bCs/>
-          <w:color w:val="000000" w:themeColor="text1"/>
-          <w:lang w:val="hu-HU"/>
-        </w:rPr>
-        <w:t xml:space="preserve"> </w:t>
-      </w:r>
-    </w:p>
-    <w:p>
-      <w:pPr>
-        <w:rPr>
-          <w:b/>
-          <w:bCs/>
-        </w:rPr>
-      </w:pPr>
-      <w:r>
-        <w:rPr>
-          <w:b/>
-          <w:bCs/>
           <w:noProof/>
           <w:color w:val="000000" w:themeColor="text1"/>
           <w:lang w:val="hu-HU"/>
@@ -3018,13 +3210,13 @@
         <mc:AlternateContent>
           <mc:Choice Requires="wps">
             <w:drawing>
-              <wp:anchor distT="45720" distB="45720" distL="114300" distR="114300" simplePos="0" relativeHeight="251661312" behindDoc="0" locked="0" layoutInCell="1" allowOverlap="1" wp14:anchorId="5E325458" wp14:editId="20FBCA9A">
+              <wp:anchor distT="45720" distB="45720" distL="114300" distR="114300" simplePos="0" relativeHeight="251661312" behindDoc="0" locked="0" layoutInCell="1" allowOverlap="1" wp14:anchorId="5E325458" wp14:editId="21C19B30">
                 <wp:simplePos x="0" y="0"/>
                 <wp:positionH relativeFrom="column">
-                  <wp:posOffset>1691005</wp:posOffset>
+                  <wp:posOffset>1759585</wp:posOffset>
                 </wp:positionH>
                 <wp:positionV relativeFrom="paragraph">
-                  <wp:posOffset>7620</wp:posOffset>
+                  <wp:posOffset>5080</wp:posOffset>
                 </wp:positionV>
                 <wp:extent cx="1485900" cy="2331720"/>
                 <wp:effectExtent l="0" t="0" r="19050" b="11430"/>
@@ -3295,7 +3487,7 @@
           </mc:Choice>
           <mc:Fallback>
             <w:pict>
-              <v:shape w14:anchorId="5E325458" id="_x0000_s1028" type="#_x0000_t202" style="position:absolute;margin-left:133.15pt;margin-top:.6pt;width:117pt;height:183.6pt;z-index:251661312;visibility:visible;mso-wrap-style:square;mso-width-percent:0;mso-height-percent:0;mso-wrap-distance-left:9pt;mso-wrap-distance-top:3.6pt;mso-wrap-distance-right:9pt;mso-wrap-distance-bottom:3.6pt;mso-position-horizontal:absolute;mso-position-horizontal-relative:text;mso-position-vertical:absolute;mso-position-vertical-relative:text;mso-width-percent:0;mso-height-percent:0;mso-width-relative:margin;mso-height-relative:margin;v-text-anchor:top" o:gfxdata="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">
+              <v:shape w14:anchorId="5E325458" id="_x0000_s1028" type="#_x0000_t202" style="position:absolute;margin-left:138.55pt;margin-top:.4pt;width:117pt;height:183.6pt;z-index:251661312;visibility:visible;mso-wrap-style:square;mso-width-percent:0;mso-height-percent:0;mso-wrap-distance-left:9pt;mso-wrap-distance-top:3.6pt;mso-wrap-distance-right:9pt;mso-wrap-distance-bottom:3.6pt;mso-position-horizontal:absolute;mso-position-horizontal-relative:text;mso-position-vertical:absolute;mso-position-vertical-relative:text;mso-width-percent:0;mso-height-percent:0;mso-width-relative:margin;mso-height-relative:margin;v-text-anchor:top" o:gfxdata="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">
                 <v:textbox>
                   <w:txbxContent>
                     <w:p>
@@ -3521,6 +3713,24 @@
           </mc:Fallback>
         </mc:AlternateContent>
       </w:r>
+      <w:r>
+        <w:rPr>
+          <w:b/>
+          <w:bCs/>
+          <w:color w:val="000000" w:themeColor="text1"/>
+          <w:lang w:val="hu-HU"/>
+        </w:rPr>
+        <w:t>Hallgató tábla:</w:t>
+      </w:r>
+      <w:r>
+        <w:rPr>
+          <w:b/>
+          <w:bCs/>
+          <w:color w:val="000000" w:themeColor="text1"/>
+          <w:lang w:val="hu-HU"/>
+        </w:rPr>
+        <w:t xml:space="preserve"> </w:t>
+      </w:r>
     </w:p>
     <w:p>
       <w:pPr>
@@ -3532,12 +3742,15 @@
     </w:p>
     <w:p>
       <w:pPr>
-        <w:pStyle w:val="Cmsor2"/>
+        <w:rPr>
+          <w:b/>
+          <w:bCs/>
+        </w:rPr>
       </w:pPr>
       <w:r>
         <w:rPr>
-          <w:b w:val="0"/>
-          <w:bCs w:val="0"/>
+          <w:b/>
+          <w:bCs/>
           <w:noProof/>
           <w:color w:val="000000" w:themeColor="text1"/>
           <w:lang w:val="hu-HU"/>
@@ -3545,13 +3758,13 @@
         <mc:AlternateContent>
           <mc:Choice Requires="wps">
             <w:drawing>
-              <wp:anchor distT="45720" distB="45720" distL="114300" distR="114300" simplePos="0" relativeHeight="251659264" behindDoc="0" locked="0" layoutInCell="1" allowOverlap="1" wp14:anchorId="13E2CE97" wp14:editId="7809B343">
+              <wp:anchor distT="45720" distB="45720" distL="114300" distR="114300" simplePos="0" relativeHeight="251659264" behindDoc="0" locked="0" layoutInCell="1" allowOverlap="1" wp14:anchorId="13E2CE97" wp14:editId="0E03E1F4">
                 <wp:simplePos x="0" y="0"/>
                 <wp:positionH relativeFrom="column">
-                  <wp:posOffset>113665</wp:posOffset>
+                  <wp:posOffset>60325</wp:posOffset>
                 </wp:positionH>
                 <wp:positionV relativeFrom="paragraph">
-                  <wp:posOffset>138430</wp:posOffset>
+                  <wp:posOffset>4445</wp:posOffset>
                 </wp:positionV>
                 <wp:extent cx="1485900" cy="1813560"/>
                 <wp:effectExtent l="0" t="0" r="19050" b="15240"/>
@@ -3754,7 +3967,7 @@
           </mc:Choice>
           <mc:Fallback>
             <w:pict>
-              <v:shape w14:anchorId="13E2CE97" id="_x0000_s1029" type="#_x0000_t202" style="position:absolute;margin-left:8.95pt;margin-top:10.9pt;width:117pt;height:142.8pt;z-index:251659264;visibility:visible;mso-wrap-style:square;mso-width-percent:0;mso-height-percent:0;mso-wrap-distance-left:9pt;mso-wrap-distance-top:3.6pt;mso-wrap-distance-right:9pt;mso-wrap-distance-bottom:3.6pt;mso-position-horizontal:absolute;mso-position-horizontal-relative:text;mso-position-vertical:absolute;mso-position-vertical-relative:text;mso-width-percent:0;mso-height-percent:0;mso-width-relative:margin;mso-height-relative:margin;v-text-anchor:top" o:gfxdata="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">
+              <v:shape w14:anchorId="13E2CE97" id="_x0000_s1029" type="#_x0000_t202" style="position:absolute;margin-left:4.75pt;margin-top:.35pt;width:117pt;height:142.8pt;z-index:251659264;visibility:visible;mso-wrap-style:square;mso-width-percent:0;mso-height-percent:0;mso-wrap-distance-left:9pt;mso-wrap-distance-top:3.6pt;mso-wrap-distance-right:9pt;mso-wrap-distance-bottom:3.6pt;mso-position-horizontal:absolute;mso-position-horizontal-relative:text;mso-position-vertical:absolute;mso-position-vertical-relative:text;mso-width-percent:0;mso-height-percent:0;mso-width-relative:margin;mso-height-relative:margin;v-text-anchor:top" o:gfxdata="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">
                 <v:textbox>
                   <w:txbxContent>
                     <w:p>
@@ -3930,10 +4143,7 @@
     </w:p>
     <w:p>
       <w:pPr>
-        <w:rPr>
-          <w:b/>
-          <w:bCs/>
-        </w:rPr>
+        <w:pStyle w:val="Cmsor2"/>
       </w:pPr>
     </w:p>
     <w:p>
@@ -3943,13 +4153,6 @@
           <w:bCs/>
         </w:rPr>
       </w:pPr>
-      <w:r>
-        <w:rPr>
-          <w:b/>
-          <w:bCs/>
-        </w:rPr>
-        <w:t xml:space="preserve"> </w:t>
-      </w:r>
     </w:p>
     <w:p>
       <w:pPr>
@@ -3963,7 +4166,7 @@
           <w:b/>
           <w:bCs/>
         </w:rPr>
-        <w:t xml:space="preserve">       </w:t>
+        <w:t xml:space="preserve"> </w:t>
       </w:r>
     </w:p>
     <w:p>
@@ -3978,10 +4181,8 @@
           <w:b/>
           <w:bCs/>
         </w:rPr>
-        <w:t xml:space="preserve"> </w:t>
-      </w:r>
-    </w:p>
-    <w:p>
+        <w:t xml:space="preserve">  </w:t>
+      </w:r>
       <w:r>
         <w:rPr>
           <w:b/>
@@ -4025,44 +4226,21 @@
     <w:p>
       <w:pPr>
         <w:spacing w:after="160" w:line="259" w:lineRule="auto"/>
-      </w:pPr>
-      <w:r>
-        <w:br w:type="page"/>
-      </w:r>
-    </w:p>
-    <w:p>
-      <w:pPr>
         <w:rPr>
           <w:b/>
           <w:bCs/>
+          <w:color w:val="000000" w:themeColor="text1"/>
+          <w:lang w:val="hu-HU"/>
         </w:rPr>
       </w:pPr>
-    </w:p>
-    <w:p>
-      <w:pPr>
+      <w:r>
         <w:rPr>
           <w:b/>
           <w:bCs/>
-        </w:rPr>
-      </w:pPr>
-    </w:p>
-    <w:p>
-      <w:pPr>
-        <w:spacing w:after="160" w:line="259" w:lineRule="auto"/>
-        <w:rPr>
-          <w:b/>
-          <w:bCs/>
           <w:color w:val="000000" w:themeColor="text1"/>
           <w:lang w:val="hu-HU"/>
         </w:rPr>
-      </w:pPr>
-      <w:r>
-        <w:rPr>
-          <w:b/>
-          <w:bCs/>
-          <w:color w:val="000000" w:themeColor="text1"/>
-          <w:lang w:val="hu-HU"/>
-        </w:rPr>
+        <w:lastRenderedPageBreak/>
         <w:t xml:space="preserve">Kurzus tábla: </w:t>
       </w:r>
       <w:proofErr w:type="spellStart"/>
@@ -6907,6 +7085,7 @@
                               </w:rPr>
                             </w:pPr>
                             <w:proofErr w:type="spellStart"/>
+                            <w:proofErr w:type="gramStart"/>
                             <w:r>
                               <w:rPr>
                                 <w:i/>
@@ -6942,6 +7121,7 @@
                               <w:t>azonosito</w:t>
                             </w:r>
                             <w:proofErr w:type="spellEnd"/>
+                            <w:proofErr w:type="gramEnd"/>
                           </w:p>
                         </w:txbxContent>
                       </wps:txbx>
@@ -6991,6 +7171,7 @@
                         </w:rPr>
                       </w:pPr>
                       <w:proofErr w:type="spellStart"/>
+                      <w:proofErr w:type="gramStart"/>
                       <w:r>
                         <w:rPr>
                           <w:i/>
@@ -7026,6 +7207,7 @@
                         <w:t>azonosito</w:t>
                       </w:r>
                       <w:proofErr w:type="spellEnd"/>
+                      <w:proofErr w:type="gramEnd"/>
                     </w:p>
                   </w:txbxContent>
                 </v:textbox>
@@ -7045,8 +7227,722 @@
       <w:pPr>
         <w:pStyle w:val="Cmsor2"/>
       </w:pPr>
-      <w:proofErr w:type="spellStart"/>
-      <w:r>
+    </w:p>
+    <w:p>
+      <w:pPr>
+        <w:pStyle w:val="Cmsor2"/>
+      </w:pPr>
+    </w:p>
+    <w:p>
+      <w:pPr>
+        <w:spacing w:after="160" w:line="259" w:lineRule="auto"/>
+        <w:rPr>
+          <w:color w:val="000000" w:themeColor="text1"/>
+        </w:rPr>
+      </w:pPr>
+      <w:r>
+        <w:rPr>
+          <w:b/>
+          <w:bCs/>
+          <w:color w:val="000000" w:themeColor="text1"/>
+          <w:lang w:val="hu-HU"/>
+        </w:rPr>
+        <w:t>Állam</w:t>
+      </w:r>
+      <w:r>
+        <w:rPr>
+          <w:b/>
+          <w:bCs/>
+          <w:color w:val="000000" w:themeColor="text1"/>
+          <w:lang w:val="hu-HU"/>
+        </w:rPr>
+        <w:t xml:space="preserve"> tábla: </w:t>
+      </w:r>
+      <w:proofErr w:type="spellStart"/>
+      <w:r>
+        <w:rPr>
+          <w:color w:val="000000" w:themeColor="text1"/>
+        </w:rPr>
+        <w:t>nincsenek</w:t>
+      </w:r>
+      <w:proofErr w:type="spellEnd"/>
+      <w:r>
+        <w:rPr>
+          <w:color w:val="000000" w:themeColor="text1"/>
+        </w:rPr>
+        <w:t xml:space="preserve"> </w:t>
+      </w:r>
+      <w:proofErr w:type="spellStart"/>
+      <w:r>
+        <w:rPr>
+          <w:color w:val="000000" w:themeColor="text1"/>
+        </w:rPr>
+        <w:t>már</w:t>
+      </w:r>
+      <w:proofErr w:type="spellEnd"/>
+      <w:r>
+        <w:rPr>
+          <w:color w:val="000000" w:themeColor="text1"/>
+        </w:rPr>
+        <w:t xml:space="preserve"> </w:t>
+      </w:r>
+      <w:proofErr w:type="spellStart"/>
+      <w:r>
+        <w:rPr>
+          <w:color w:val="000000" w:themeColor="text1"/>
+        </w:rPr>
+        <w:t>tranzitív</w:t>
+      </w:r>
+      <w:proofErr w:type="spellEnd"/>
+      <w:r>
+        <w:rPr>
+          <w:color w:val="000000" w:themeColor="text1"/>
+        </w:rPr>
+        <w:t xml:space="preserve"> </w:t>
+      </w:r>
+      <w:proofErr w:type="spellStart"/>
+      <w:r>
+        <w:rPr>
+          <w:color w:val="000000" w:themeColor="text1"/>
+        </w:rPr>
+        <w:t>függések</w:t>
+      </w:r>
+      <w:proofErr w:type="spellEnd"/>
+      <w:r>
+        <w:rPr>
+          <w:color w:val="000000" w:themeColor="text1"/>
+        </w:rPr>
+        <w:t xml:space="preserve">, </w:t>
+      </w:r>
+      <w:proofErr w:type="spellStart"/>
+      <w:r>
+        <w:rPr>
+          <w:color w:val="000000" w:themeColor="text1"/>
+        </w:rPr>
+        <w:t>így</w:t>
+      </w:r>
+      <w:proofErr w:type="spellEnd"/>
+      <w:r>
+        <w:rPr>
+          <w:color w:val="000000" w:themeColor="text1"/>
+        </w:rPr>
+        <w:t xml:space="preserve"> 3NF-ben van.</w:t>
+      </w:r>
+    </w:p>
+    <w:p>
+      <w:pPr>
+        <w:spacing w:after="160" w:line="259" w:lineRule="auto"/>
+        <w:rPr>
+          <w:color w:val="000000" w:themeColor="text1"/>
+        </w:rPr>
+      </w:pPr>
+      <w:r>
+        <w:rPr>
+          <w:b/>
+          <w:bCs/>
+          <w:noProof/>
+          <w:color w:val="000000" w:themeColor="text1"/>
+          <w:lang w:val="hu-HU"/>
+        </w:rPr>
+        <mc:AlternateContent>
+          <mc:Choice Requires="wps">
+            <w:drawing>
+              <wp:anchor distT="45720" distB="45720" distL="114300" distR="114300" simplePos="0" relativeHeight="251685888" behindDoc="0" locked="0" layoutInCell="1" allowOverlap="1" wp14:anchorId="70F00310" wp14:editId="2DA09541">
+                <wp:simplePos x="0" y="0"/>
+                <wp:positionH relativeFrom="margin">
+                  <wp:posOffset>30480</wp:posOffset>
+                </wp:positionH>
+                <wp:positionV relativeFrom="paragraph">
+                  <wp:posOffset>6985</wp:posOffset>
+                </wp:positionV>
+                <wp:extent cx="1485900" cy="731520"/>
+                <wp:effectExtent l="0" t="0" r="19050" b="11430"/>
+                <wp:wrapSquare wrapText="bothSides"/>
+                <wp:docPr id="227812109" name="Szövegdoboz 2"/>
+                <wp:cNvGraphicFramePr>
+                  <a:graphicFrameLocks xmlns:a="http://schemas.openxmlformats.org/drawingml/2006/main"/>
+                </wp:cNvGraphicFramePr>
+                <a:graphic xmlns:a="http://schemas.openxmlformats.org/drawingml/2006/main">
+                  <a:graphicData uri="http://schemas.microsoft.com/office/word/2010/wordprocessingShape">
+                    <wps:wsp>
+                      <wps:cNvSpPr txBox="1">
+                        <a:spLocks noChangeArrowheads="1"/>
+                      </wps:cNvSpPr>
+                      <wps:spPr bwMode="auto">
+                        <a:xfrm>
+                          <a:off x="0" y="0"/>
+                          <a:ext cx="1485900" cy="731520"/>
+                        </a:xfrm>
+                        <a:prstGeom prst="rect">
+                          <a:avLst/>
+                        </a:prstGeom>
+                        <a:solidFill>
+                          <a:srgbClr val="FFFFFF"/>
+                        </a:solidFill>
+                        <a:ln w="9525">
+                          <a:solidFill>
+                            <a:srgbClr val="000000"/>
+                          </a:solidFill>
+                          <a:miter lim="800000"/>
+                          <a:headEnd/>
+                          <a:tailEnd/>
+                        </a:ln>
+                      </wps:spPr>
+                      <wps:txbx>
+                        <w:txbxContent>
+                          <w:p>
+                            <w:pPr>
+                              <w:rPr>
+                                <w:b/>
+                                <w:bCs/>
+                                <w:color w:val="000000" w:themeColor="text1"/>
+                                <w:lang w:val="hu-HU"/>
+                              </w:rPr>
+                            </w:pPr>
+                            <w:r>
+                              <w:rPr>
+                                <w:b/>
+                                <w:bCs/>
+                                <w:color w:val="000000" w:themeColor="text1"/>
+                                <w:lang w:val="hu-HU"/>
+                              </w:rPr>
+                              <w:t>Állam</w:t>
+                            </w:r>
+                          </w:p>
+                          <w:p>
+                            <w:pPr>
+                              <w:rPr>
+                                <w:color w:val="000000" w:themeColor="text1"/>
+                              </w:rPr>
+                            </w:pPr>
+                            <w:proofErr w:type="spellStart"/>
+                            <w:r>
+                              <w:rPr>
+                                <w:color w:val="000000" w:themeColor="text1"/>
+                              </w:rPr>
+                              <w:t>nev</w:t>
+                            </w:r>
+                            <w:proofErr w:type="spellEnd"/>
+                          </w:p>
+                          <w:p>
+                            <w:pPr>
+                              <w:rPr>
+                                <w:color w:val="000000" w:themeColor="text1"/>
+                              </w:rPr>
+                            </w:pPr>
+                            <w:proofErr w:type="spellStart"/>
+                            <w:r>
+                              <w:rPr>
+                                <w:color w:val="000000" w:themeColor="text1"/>
+                              </w:rPr>
+                              <w:t>szamlaszam</w:t>
+                            </w:r>
+                            <w:proofErr w:type="spellEnd"/>
+                          </w:p>
+                        </w:txbxContent>
+                      </wps:txbx>
+                      <wps:bodyPr rot="0" vert="horz" wrap="square" lIns="91440" tIns="45720" rIns="91440" bIns="45720" anchor="t" anchorCtr="0">
+                        <a:noAutofit/>
+                      </wps:bodyPr>
+                    </wps:wsp>
+                  </a:graphicData>
+                </a:graphic>
+                <wp14:sizeRelH relativeFrom="margin">
+                  <wp14:pctWidth>0</wp14:pctWidth>
+                </wp14:sizeRelH>
+                <wp14:sizeRelV relativeFrom="margin">
+                  <wp14:pctHeight>0</wp14:pctHeight>
+                </wp14:sizeRelV>
+              </wp:anchor>
+            </w:drawing>
+          </mc:Choice>
+          <mc:Fallback>
+            <w:pict>
+              <v:shape w14:anchorId="70F00310" id="_x0000_s1038" type="#_x0000_t202" style="position:absolute;margin-left:2.4pt;margin-top:.55pt;width:117pt;height:57.6pt;z-index:251685888;visibility:visible;mso-wrap-style:square;mso-width-percent:0;mso-height-percent:0;mso-wrap-distance-left:9pt;mso-wrap-distance-top:3.6pt;mso-wrap-distance-right:9pt;mso-wrap-distance-bottom:3.6pt;mso-position-horizontal:absolute;mso-position-horizontal-relative:margin;mso-position-vertical:absolute;mso-position-vertical-relative:text;mso-width-percent:0;mso-height-percent:0;mso-width-relative:margin;mso-height-relative:margin;v-text-anchor:top" o:gfxdata="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">
+                <v:textbox>
+                  <w:txbxContent>
+                    <w:p>
+                      <w:pPr>
+                        <w:rPr>
+                          <w:b/>
+                          <w:bCs/>
+                          <w:color w:val="000000" w:themeColor="text1"/>
+                          <w:lang w:val="hu-HU"/>
+                        </w:rPr>
+                      </w:pPr>
+                      <w:r>
+                        <w:rPr>
+                          <w:b/>
+                          <w:bCs/>
+                          <w:color w:val="000000" w:themeColor="text1"/>
+                          <w:lang w:val="hu-HU"/>
+                        </w:rPr>
+                        <w:t>Állam</w:t>
+                      </w:r>
+                    </w:p>
+                    <w:p>
+                      <w:pPr>
+                        <w:rPr>
+                          <w:color w:val="000000" w:themeColor="text1"/>
+                        </w:rPr>
+                      </w:pPr>
+                      <w:proofErr w:type="spellStart"/>
+                      <w:r>
+                        <w:rPr>
+                          <w:color w:val="000000" w:themeColor="text1"/>
+                        </w:rPr>
+                        <w:t>nev</w:t>
+                      </w:r>
+                      <w:proofErr w:type="spellEnd"/>
+                    </w:p>
+                    <w:p>
+                      <w:pPr>
+                        <w:rPr>
+                          <w:color w:val="000000" w:themeColor="text1"/>
+                        </w:rPr>
+                      </w:pPr>
+                      <w:proofErr w:type="spellStart"/>
+                      <w:r>
+                        <w:rPr>
+                          <w:color w:val="000000" w:themeColor="text1"/>
+                        </w:rPr>
+                        <w:t>szamlaszam</w:t>
+                      </w:r>
+                      <w:proofErr w:type="spellEnd"/>
+                    </w:p>
+                  </w:txbxContent>
+                </v:textbox>
+                <w10:wrap type="square" anchorx="margin"/>
+              </v:shape>
+            </w:pict>
+          </mc:Fallback>
+        </mc:AlternateContent>
+      </w:r>
+    </w:p>
+    <w:p>
+      <w:pPr>
+        <w:spacing w:after="160" w:line="259" w:lineRule="auto"/>
+        <w:rPr>
+          <w:b/>
+          <w:bCs/>
+          <w:color w:val="000000" w:themeColor="text1"/>
+          <w:lang w:val="hu-HU"/>
+        </w:rPr>
+      </w:pPr>
+    </w:p>
+    <w:p>
+      <w:pPr>
+        <w:spacing w:after="160" w:line="259" w:lineRule="auto"/>
+        <w:rPr>
+          <w:b/>
+          <w:bCs/>
+          <w:color w:val="000000" w:themeColor="text1"/>
+          <w:lang w:val="hu-HU"/>
+        </w:rPr>
+      </w:pPr>
+    </w:p>
+    <w:p>
+      <w:pPr>
+        <w:spacing w:after="160" w:line="259" w:lineRule="auto"/>
+        <w:rPr>
+          <w:b/>
+          <w:bCs/>
+          <w:color w:val="000000" w:themeColor="text1"/>
+          <w:lang w:val="hu-HU"/>
+        </w:rPr>
+      </w:pPr>
+    </w:p>
+    <w:p>
+      <w:pPr>
+        <w:spacing w:after="160" w:line="259" w:lineRule="auto"/>
+        <w:rPr>
+          <w:b/>
+          <w:bCs/>
+          <w:color w:val="000000" w:themeColor="text1"/>
+          <w:lang w:val="hu-HU"/>
+        </w:rPr>
+      </w:pPr>
+      <w:r>
+        <w:rPr>
+          <w:b/>
+          <w:bCs/>
+          <w:color w:val="000000" w:themeColor="text1"/>
+          <w:lang w:val="hu-HU"/>
+        </w:rPr>
+        <w:t>Befizet</w:t>
+      </w:r>
+      <w:r>
+        <w:rPr>
+          <w:b/>
+          <w:bCs/>
+          <w:color w:val="000000" w:themeColor="text1"/>
+          <w:lang w:val="hu-HU"/>
+        </w:rPr>
+        <w:t xml:space="preserve"> tábla: </w:t>
+      </w:r>
+      <w:proofErr w:type="spellStart"/>
+      <w:r>
+        <w:rPr>
+          <w:color w:val="000000" w:themeColor="text1"/>
+        </w:rPr>
+        <w:t>nincsenek</w:t>
+      </w:r>
+      <w:proofErr w:type="spellEnd"/>
+      <w:r>
+        <w:rPr>
+          <w:color w:val="000000" w:themeColor="text1"/>
+        </w:rPr>
+        <w:t xml:space="preserve"> </w:t>
+      </w:r>
+      <w:proofErr w:type="spellStart"/>
+      <w:r>
+        <w:rPr>
+          <w:color w:val="000000" w:themeColor="text1"/>
+        </w:rPr>
+        <w:t>már</w:t>
+      </w:r>
+      <w:proofErr w:type="spellEnd"/>
+      <w:r>
+        <w:rPr>
+          <w:color w:val="000000" w:themeColor="text1"/>
+        </w:rPr>
+        <w:t xml:space="preserve"> </w:t>
+      </w:r>
+      <w:proofErr w:type="spellStart"/>
+      <w:r>
+        <w:rPr>
+          <w:color w:val="000000" w:themeColor="text1"/>
+        </w:rPr>
+        <w:t>tranzitív</w:t>
+      </w:r>
+      <w:proofErr w:type="spellEnd"/>
+      <w:r>
+        <w:rPr>
+          <w:color w:val="000000" w:themeColor="text1"/>
+        </w:rPr>
+        <w:t xml:space="preserve"> </w:t>
+      </w:r>
+      <w:proofErr w:type="spellStart"/>
+      <w:r>
+        <w:rPr>
+          <w:color w:val="000000" w:themeColor="text1"/>
+        </w:rPr>
+        <w:t>függések</w:t>
+      </w:r>
+      <w:proofErr w:type="spellEnd"/>
+      <w:r>
+        <w:rPr>
+          <w:color w:val="000000" w:themeColor="text1"/>
+        </w:rPr>
+        <w:t xml:space="preserve">, </w:t>
+      </w:r>
+      <w:proofErr w:type="spellStart"/>
+      <w:r>
+        <w:rPr>
+          <w:color w:val="000000" w:themeColor="text1"/>
+        </w:rPr>
+        <w:t>így</w:t>
+      </w:r>
+      <w:proofErr w:type="spellEnd"/>
+      <w:r>
+        <w:rPr>
+          <w:color w:val="000000" w:themeColor="text1"/>
+        </w:rPr>
+        <w:t xml:space="preserve"> 3NF-ben van.</w:t>
+      </w:r>
+    </w:p>
+    <w:p>
+      <w:pPr>
+        <w:pStyle w:val="Cmsor2"/>
+      </w:pPr>
+      <w:r>
+        <w:rPr>
+          <w:b w:val="0"/>
+          <w:bCs w:val="0"/>
+          <w:noProof/>
+          <w:color w:val="000000" w:themeColor="text1"/>
+          <w:lang w:val="hu-HU"/>
+        </w:rPr>
+        <mc:AlternateContent>
+          <mc:Choice Requires="wps">
+            <w:drawing>
+              <wp:anchor distT="45720" distB="45720" distL="114300" distR="114300" simplePos="0" relativeHeight="251687936" behindDoc="0" locked="0" layoutInCell="1" allowOverlap="1" wp14:anchorId="76471941" wp14:editId="17BC7A76">
+                <wp:simplePos x="0" y="0"/>
+                <wp:positionH relativeFrom="margin">
+                  <wp:posOffset>-635</wp:posOffset>
+                </wp:positionH>
+                <wp:positionV relativeFrom="paragraph">
+                  <wp:posOffset>42545</wp:posOffset>
+                </wp:positionV>
+                <wp:extent cx="1485900" cy="1257300"/>
+                <wp:effectExtent l="0" t="0" r="19050" b="19050"/>
+                <wp:wrapSquare wrapText="bothSides"/>
+                <wp:docPr id="665511498" name="Szövegdoboz 2"/>
+                <wp:cNvGraphicFramePr>
+                  <a:graphicFrameLocks xmlns:a="http://schemas.openxmlformats.org/drawingml/2006/main"/>
+                </wp:cNvGraphicFramePr>
+                <a:graphic xmlns:a="http://schemas.openxmlformats.org/drawingml/2006/main">
+                  <a:graphicData uri="http://schemas.microsoft.com/office/word/2010/wordprocessingShape">
+                    <wps:wsp>
+                      <wps:cNvSpPr txBox="1">
+                        <a:spLocks noChangeArrowheads="1"/>
+                      </wps:cNvSpPr>
+                      <wps:spPr bwMode="auto">
+                        <a:xfrm>
+                          <a:off x="0" y="0"/>
+                          <a:ext cx="1485900" cy="1257300"/>
+                        </a:xfrm>
+                        <a:prstGeom prst="rect">
+                          <a:avLst/>
+                        </a:prstGeom>
+                        <a:solidFill>
+                          <a:srgbClr val="FFFFFF"/>
+                        </a:solidFill>
+                        <a:ln w="9525">
+                          <a:solidFill>
+                            <a:srgbClr val="000000"/>
+                          </a:solidFill>
+                          <a:miter lim="800000"/>
+                          <a:headEnd/>
+                          <a:tailEnd/>
+                        </a:ln>
+                      </wps:spPr>
+                      <wps:txbx>
+                        <w:txbxContent>
+                          <w:p>
+                            <w:pPr>
+                              <w:rPr>
+                                <w:b/>
+                                <w:bCs/>
+                                <w:color w:val="000000" w:themeColor="text1"/>
+                                <w:lang w:val="hu-HU"/>
+                              </w:rPr>
+                            </w:pPr>
+                            <w:r>
+                              <w:rPr>
+                                <w:b/>
+                                <w:bCs/>
+                                <w:color w:val="000000" w:themeColor="text1"/>
+                                <w:lang w:val="hu-HU"/>
+                              </w:rPr>
+                              <w:t>Befizet</w:t>
+                            </w:r>
+                          </w:p>
+                          <w:p>
+                            <w:pPr>
+                              <w:rPr>
+                                <w:i/>
+                                <w:iCs/>
+                                <w:color w:val="000000" w:themeColor="text1"/>
+                                <w:u w:val="single"/>
+                              </w:rPr>
+                            </w:pPr>
+                            <w:proofErr w:type="spellStart"/>
+                            <w:r>
+                              <w:rPr>
+                                <w:i/>
+                                <w:iCs/>
+                                <w:color w:val="000000" w:themeColor="text1"/>
+                                <w:u w:val="single"/>
+                              </w:rPr>
+                              <w:t>FELHASZNALO.emailALLAM.nev</w:t>
+                            </w:r>
+                            <w:proofErr w:type="spellEnd"/>
+                          </w:p>
+                          <w:p>
+                            <w:pPr>
+                              <w:rPr>
+                                <w:color w:val="000000" w:themeColor="text1"/>
+                              </w:rPr>
+                            </w:pPr>
+                            <w:proofErr w:type="spellStart"/>
+                            <w:r>
+                              <w:rPr>
+                                <w:color w:val="000000" w:themeColor="text1"/>
+                              </w:rPr>
+                              <w:t>osszeg</w:t>
+                            </w:r>
+                            <w:proofErr w:type="spellEnd"/>
+                          </w:p>
+                          <w:p>
+                            <w:pPr>
+                              <w:rPr>
+                                <w:color w:val="000000" w:themeColor="text1"/>
+                              </w:rPr>
+                            </w:pPr>
+                            <w:proofErr w:type="spellStart"/>
+                            <w:r>
+                              <w:rPr>
+                                <w:color w:val="000000" w:themeColor="text1"/>
+                              </w:rPr>
+                              <w:t>hatarido</w:t>
+                            </w:r>
+                            <w:proofErr w:type="spellEnd"/>
+                          </w:p>
+                          <w:p>
+                            <w:pPr>
+                              <w:rPr>
+                                <w:color w:val="000000" w:themeColor="text1"/>
+                              </w:rPr>
+                            </w:pPr>
+                            <w:r>
+                              <w:rPr>
+                                <w:color w:val="000000" w:themeColor="text1"/>
+                              </w:rPr>
+                              <w:t>datum</w:t>
+                            </w:r>
+                          </w:p>
+                        </w:txbxContent>
+                      </wps:txbx>
+                      <wps:bodyPr rot="0" vert="horz" wrap="square" lIns="91440" tIns="45720" rIns="91440" bIns="45720" anchor="t" anchorCtr="0">
+                        <a:noAutofit/>
+                      </wps:bodyPr>
+                    </wps:wsp>
+                  </a:graphicData>
+                </a:graphic>
+                <wp14:sizeRelH relativeFrom="margin">
+                  <wp14:pctWidth>0</wp14:pctWidth>
+                </wp14:sizeRelH>
+                <wp14:sizeRelV relativeFrom="margin">
+                  <wp14:pctHeight>0</wp14:pctHeight>
+                </wp14:sizeRelV>
+              </wp:anchor>
+            </w:drawing>
+          </mc:Choice>
+          <mc:Fallback>
+            <w:pict>
+              <v:shape w14:anchorId="76471941" id="_x0000_s1039" type="#_x0000_t202" style="position:absolute;margin-left:-.05pt;margin-top:3.35pt;width:117pt;height:99pt;z-index:251687936;visibility:visible;mso-wrap-style:square;mso-width-percent:0;mso-height-percent:0;mso-wrap-distance-left:9pt;mso-wrap-distance-top:3.6pt;mso-wrap-distance-right:9pt;mso-wrap-distance-bottom:3.6pt;mso-position-horizontal:absolute;mso-position-horizontal-relative:margin;mso-position-vertical:absolute;mso-position-vertical-relative:text;mso-width-percent:0;mso-height-percent:0;mso-width-relative:margin;mso-height-relative:margin;v-text-anchor:top" o:gfxdata="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">
+                <v:textbox>
+                  <w:txbxContent>
+                    <w:p>
+                      <w:pPr>
+                        <w:rPr>
+                          <w:b/>
+                          <w:bCs/>
+                          <w:color w:val="000000" w:themeColor="text1"/>
+                          <w:lang w:val="hu-HU"/>
+                        </w:rPr>
+                      </w:pPr>
+                      <w:r>
+                        <w:rPr>
+                          <w:b/>
+                          <w:bCs/>
+                          <w:color w:val="000000" w:themeColor="text1"/>
+                          <w:lang w:val="hu-HU"/>
+                        </w:rPr>
+                        <w:t>Befizet</w:t>
+                      </w:r>
+                    </w:p>
+                    <w:p>
+                      <w:pPr>
+                        <w:rPr>
+                          <w:i/>
+                          <w:iCs/>
+                          <w:color w:val="000000" w:themeColor="text1"/>
+                          <w:u w:val="single"/>
+                        </w:rPr>
+                      </w:pPr>
+                      <w:proofErr w:type="spellStart"/>
+                      <w:r>
+                        <w:rPr>
+                          <w:i/>
+                          <w:iCs/>
+                          <w:color w:val="000000" w:themeColor="text1"/>
+                          <w:u w:val="single"/>
+                        </w:rPr>
+                        <w:t>FELHASZNALO.emailALLAM.nev</w:t>
+                      </w:r>
+                      <w:proofErr w:type="spellEnd"/>
+                    </w:p>
+                    <w:p>
+                      <w:pPr>
+                        <w:rPr>
+                          <w:color w:val="000000" w:themeColor="text1"/>
+                        </w:rPr>
+                      </w:pPr>
+                      <w:proofErr w:type="spellStart"/>
+                      <w:r>
+                        <w:rPr>
+                          <w:color w:val="000000" w:themeColor="text1"/>
+                        </w:rPr>
+                        <w:t>osszeg</w:t>
+                      </w:r>
+                      <w:proofErr w:type="spellEnd"/>
+                    </w:p>
+                    <w:p>
+                      <w:pPr>
+                        <w:rPr>
+                          <w:color w:val="000000" w:themeColor="text1"/>
+                        </w:rPr>
+                      </w:pPr>
+                      <w:proofErr w:type="spellStart"/>
+                      <w:r>
+                        <w:rPr>
+                          <w:color w:val="000000" w:themeColor="text1"/>
+                        </w:rPr>
+                        <w:t>hatarido</w:t>
+                      </w:r>
+                      <w:proofErr w:type="spellEnd"/>
+                    </w:p>
+                    <w:p>
+                      <w:pPr>
+                        <w:rPr>
+                          <w:color w:val="000000" w:themeColor="text1"/>
+                        </w:rPr>
+                      </w:pPr>
+                      <w:r>
+                        <w:rPr>
+                          <w:color w:val="000000" w:themeColor="text1"/>
+                        </w:rPr>
+                        <w:t>datum</w:t>
+                      </w:r>
+                    </w:p>
+                  </w:txbxContent>
+                </v:textbox>
+                <w10:wrap type="square" anchorx="margin"/>
+              </v:shape>
+            </w:pict>
+          </mc:Fallback>
+        </mc:AlternateContent>
+      </w:r>
+    </w:p>
+    <w:p>
+      <w:pPr>
+        <w:pStyle w:val="Cmsor2"/>
+      </w:pPr>
+    </w:p>
+    <w:p>
+      <w:pPr>
+        <w:pStyle w:val="Cmsor2"/>
+      </w:pPr>
+    </w:p>
+    <w:p>
+      <w:pPr>
+        <w:pStyle w:val="Cmsor2"/>
+      </w:pPr>
+    </w:p>
+    <w:p>
+      <w:pPr>
+        <w:spacing w:after="160" w:line="259" w:lineRule="auto"/>
+        <w:rPr>
+          <w:rFonts w:asciiTheme="majorHAnsi" w:eastAsiaTheme="majorEastAsia" w:hAnsiTheme="majorHAnsi" w:cstheme="majorBidi"/>
+          <w:b/>
+          <w:bCs/>
+          <w:sz w:val="28"/>
+          <w:szCs w:val="26"/>
+        </w:rPr>
+      </w:pPr>
+      <w:r>
+        <w:br w:type="page"/>
+      </w:r>
+    </w:p>
+    <w:p>
+      <w:pPr>
+        <w:pStyle w:val="Cmsor2"/>
+      </w:pPr>
+      <w:proofErr w:type="spellStart"/>
+      <w:r>
+        <w:lastRenderedPageBreak/>
         <w:t>Táblák</w:t>
       </w:r>
       <w:proofErr w:type="spellEnd"/>
@@ -7284,11 +8180,19 @@
                 <w:color w:val="000000" w:themeColor="text1"/>
               </w:rPr>
             </w:pPr>
-            <w:r>
-              <w:rPr>
-                <w:color w:val="000000" w:themeColor="text1"/>
-              </w:rPr>
-              <w:t>varchar(30)</w:t>
+            <w:proofErr w:type="gramStart"/>
+            <w:r>
+              <w:rPr>
+                <w:color w:val="000000" w:themeColor="text1"/>
+              </w:rPr>
+              <w:t>varchar(</w:t>
+            </w:r>
+            <w:proofErr w:type="gramEnd"/>
+            <w:r>
+              <w:rPr>
+                <w:color w:val="000000" w:themeColor="text1"/>
+              </w:rPr>
+              <w:t>30)</w:t>
             </w:r>
           </w:p>
         </w:tc>
@@ -7457,11 +8361,19 @@
                 <w:color w:val="000000" w:themeColor="text1"/>
               </w:rPr>
             </w:pPr>
-            <w:r>
-              <w:rPr>
-                <w:color w:val="000000" w:themeColor="text1"/>
-              </w:rPr>
-              <w:t>varchar(30)</w:t>
+            <w:proofErr w:type="gramStart"/>
+            <w:r>
+              <w:rPr>
+                <w:color w:val="000000" w:themeColor="text1"/>
+              </w:rPr>
+              <w:t>varchar(</w:t>
+            </w:r>
+            <w:proofErr w:type="gramEnd"/>
+            <w:r>
+              <w:rPr>
+                <w:color w:val="000000" w:themeColor="text1"/>
+              </w:rPr>
+              <w:t>30)</w:t>
             </w:r>
           </w:p>
         </w:tc>
@@ -7580,11 +8492,19 @@
                 <w:color w:val="000000" w:themeColor="text1"/>
               </w:rPr>
             </w:pPr>
-            <w:r>
-              <w:rPr>
-                <w:color w:val="000000" w:themeColor="text1"/>
-              </w:rPr>
-              <w:t>varchar(30)</w:t>
+            <w:proofErr w:type="gramStart"/>
+            <w:r>
+              <w:rPr>
+                <w:color w:val="000000" w:themeColor="text1"/>
+              </w:rPr>
+              <w:t>varchar(</w:t>
+            </w:r>
+            <w:proofErr w:type="gramEnd"/>
+            <w:r>
+              <w:rPr>
+                <w:color w:val="000000" w:themeColor="text1"/>
+              </w:rPr>
+              <w:t>30)</w:t>
             </w:r>
           </w:p>
         </w:tc>
@@ -7786,11 +8706,19 @@
                 <w:color w:val="000000" w:themeColor="text1"/>
               </w:rPr>
             </w:pPr>
-            <w:r>
-              <w:rPr>
-                <w:color w:val="000000" w:themeColor="text1"/>
-              </w:rPr>
-              <w:t>varchar(30)</w:t>
+            <w:proofErr w:type="gramStart"/>
+            <w:r>
+              <w:rPr>
+                <w:color w:val="000000" w:themeColor="text1"/>
+              </w:rPr>
+              <w:t>varchar(</w:t>
+            </w:r>
+            <w:proofErr w:type="gramEnd"/>
+            <w:r>
+              <w:rPr>
+                <w:color w:val="000000" w:themeColor="text1"/>
+              </w:rPr>
+              <w:t>30)</w:t>
             </w:r>
           </w:p>
         </w:tc>
@@ -7861,21 +8789,13 @@
           <w:bCs/>
         </w:rPr>
       </w:pPr>
+    </w:p>
+    <w:p>
       <w:r>
         <w:rPr>
           <w:b/>
           <w:bCs/>
         </w:rPr>
-        <w:br w:type="page"/>
-      </w:r>
-    </w:p>
-    <w:p>
-      <w:r>
-        <w:rPr>
-          <w:b/>
-          <w:bCs/>
-        </w:rPr>
-        <w:lastRenderedPageBreak/>
         <w:t>Hallgató:</w:t>
       </w:r>
       <w:r>
@@ -8090,11 +9010,19 @@
                 <w:color w:val="000000" w:themeColor="text1"/>
               </w:rPr>
             </w:pPr>
-            <w:r>
-              <w:rPr>
-                <w:color w:val="000000" w:themeColor="text1"/>
-              </w:rPr>
-              <w:t>varchar(30)</w:t>
+            <w:proofErr w:type="gramStart"/>
+            <w:r>
+              <w:rPr>
+                <w:color w:val="000000" w:themeColor="text1"/>
+              </w:rPr>
+              <w:t>varchar(</w:t>
+            </w:r>
+            <w:proofErr w:type="gramEnd"/>
+            <w:r>
+              <w:rPr>
+                <w:color w:val="000000" w:themeColor="text1"/>
+              </w:rPr>
+              <w:t>30)</w:t>
             </w:r>
           </w:p>
         </w:tc>
@@ -8263,11 +9191,19 @@
                 <w:color w:val="000000" w:themeColor="text1"/>
               </w:rPr>
             </w:pPr>
-            <w:r>
-              <w:rPr>
-                <w:color w:val="000000" w:themeColor="text1"/>
-              </w:rPr>
-              <w:t>varchar(30)</w:t>
+            <w:proofErr w:type="gramStart"/>
+            <w:r>
+              <w:rPr>
+                <w:color w:val="000000" w:themeColor="text1"/>
+              </w:rPr>
+              <w:t>varchar(</w:t>
+            </w:r>
+            <w:proofErr w:type="gramEnd"/>
+            <w:r>
+              <w:rPr>
+                <w:color w:val="000000" w:themeColor="text1"/>
+              </w:rPr>
+              <w:t>30)</w:t>
             </w:r>
           </w:p>
         </w:tc>
@@ -8352,11 +9288,19 @@
                 <w:color w:val="000000" w:themeColor="text1"/>
               </w:rPr>
             </w:pPr>
-            <w:r>
-              <w:rPr>
-                <w:color w:val="000000" w:themeColor="text1"/>
-              </w:rPr>
-              <w:t>varchar(30)</w:t>
+            <w:proofErr w:type="gramStart"/>
+            <w:r>
+              <w:rPr>
+                <w:color w:val="000000" w:themeColor="text1"/>
+              </w:rPr>
+              <w:t>varchar(</w:t>
+            </w:r>
+            <w:proofErr w:type="gramEnd"/>
+            <w:r>
+              <w:rPr>
+                <w:color w:val="000000" w:themeColor="text1"/>
+              </w:rPr>
+              <w:t>30)</w:t>
             </w:r>
           </w:p>
         </w:tc>
@@ -8455,11 +9399,19 @@
                 <w:color w:val="000000" w:themeColor="text1"/>
               </w:rPr>
             </w:pPr>
-            <w:r>
-              <w:rPr>
-                <w:color w:val="000000" w:themeColor="text1"/>
-              </w:rPr>
-              <w:t>varchar(30)</w:t>
+            <w:proofErr w:type="gramStart"/>
+            <w:r>
+              <w:rPr>
+                <w:color w:val="000000" w:themeColor="text1"/>
+              </w:rPr>
+              <w:t>varchar(</w:t>
+            </w:r>
+            <w:proofErr w:type="gramEnd"/>
+            <w:r>
+              <w:rPr>
+                <w:color w:val="000000" w:themeColor="text1"/>
+              </w:rPr>
+              <w:t>30)</w:t>
             </w:r>
           </w:p>
         </w:tc>
@@ -8558,11 +9510,19 @@
                 <w:color w:val="000000" w:themeColor="text1"/>
               </w:rPr>
             </w:pPr>
-            <w:r>
-              <w:rPr>
-                <w:color w:val="000000" w:themeColor="text1"/>
-              </w:rPr>
-              <w:t>float(3)</w:t>
+            <w:proofErr w:type="gramStart"/>
+            <w:r>
+              <w:rPr>
+                <w:color w:val="000000" w:themeColor="text1"/>
+              </w:rPr>
+              <w:t>float(</w:t>
+            </w:r>
+            <w:proofErr w:type="gramEnd"/>
+            <w:r>
+              <w:rPr>
+                <w:color w:val="000000" w:themeColor="text1"/>
+              </w:rPr>
+              <w:t>3)</w:t>
             </w:r>
           </w:p>
         </w:tc>
@@ -8689,11 +9649,19 @@
                 <w:color w:val="000000" w:themeColor="text1"/>
               </w:rPr>
             </w:pPr>
-            <w:r>
-              <w:rPr>
-                <w:color w:val="000000" w:themeColor="text1"/>
-              </w:rPr>
-              <w:t>varchar(30)</w:t>
+            <w:proofErr w:type="gramStart"/>
+            <w:r>
+              <w:rPr>
+                <w:color w:val="000000" w:themeColor="text1"/>
+              </w:rPr>
+              <w:t>varchar(</w:t>
+            </w:r>
+            <w:proofErr w:type="gramEnd"/>
+            <w:r>
+              <w:rPr>
+                <w:color w:val="000000" w:themeColor="text1"/>
+              </w:rPr>
+              <w:t>30)</w:t>
             </w:r>
           </w:p>
         </w:tc>
@@ -8854,11 +9822,19 @@
                 <w:color w:val="000000" w:themeColor="text1"/>
               </w:rPr>
             </w:pPr>
-            <w:r>
-              <w:rPr>
-                <w:color w:val="000000" w:themeColor="text1"/>
-              </w:rPr>
-              <w:t>varchar(30)</w:t>
+            <w:proofErr w:type="gramStart"/>
+            <w:r>
+              <w:rPr>
+                <w:color w:val="000000" w:themeColor="text1"/>
+              </w:rPr>
+              <w:t>varchar(</w:t>
+            </w:r>
+            <w:proofErr w:type="gramEnd"/>
+            <w:r>
+              <w:rPr>
+                <w:color w:val="000000" w:themeColor="text1"/>
+              </w:rPr>
+              <w:t>30)</w:t>
             </w:r>
           </w:p>
         </w:tc>
@@ -9019,11 +9995,19 @@
                 <w:color w:val="000000" w:themeColor="text1"/>
               </w:rPr>
             </w:pPr>
-            <w:r>
-              <w:rPr>
-                <w:color w:val="000000" w:themeColor="text1"/>
-              </w:rPr>
-              <w:t>varchar(30)</w:t>
+            <w:proofErr w:type="gramStart"/>
+            <w:r>
+              <w:rPr>
+                <w:color w:val="000000" w:themeColor="text1"/>
+              </w:rPr>
+              <w:t>varchar(</w:t>
+            </w:r>
+            <w:proofErr w:type="gramEnd"/>
+            <w:r>
+              <w:rPr>
+                <w:color w:val="000000" w:themeColor="text1"/>
+              </w:rPr>
+              <w:t>30)</w:t>
             </w:r>
           </w:p>
         </w:tc>
@@ -9103,12 +10087,29 @@
           <w:bCs/>
         </w:rPr>
       </w:pPr>
-      <w:proofErr w:type="spellStart"/>
       <w:r>
         <w:rPr>
           <w:b/>
           <w:bCs/>
         </w:rPr>
+        <w:br w:type="page"/>
+      </w:r>
+    </w:p>
+    <w:p>
+      <w:pPr>
+        <w:spacing w:after="160" w:line="259" w:lineRule="auto"/>
+        <w:rPr>
+          <w:b/>
+          <w:bCs/>
+        </w:rPr>
+      </w:pPr>
+      <w:proofErr w:type="spellStart"/>
+      <w:r>
+        <w:rPr>
+          <w:b/>
+          <w:bCs/>
+        </w:rPr>
+        <w:lastRenderedPageBreak/>
         <w:t>Oktató</w:t>
       </w:r>
       <w:proofErr w:type="spellEnd"/>
@@ -9333,11 +10334,19 @@
                 <w:color w:val="000000" w:themeColor="text1"/>
               </w:rPr>
             </w:pPr>
-            <w:r>
-              <w:rPr>
-                <w:color w:val="000000" w:themeColor="text1"/>
-              </w:rPr>
-              <w:t>varchar(30)</w:t>
+            <w:proofErr w:type="gramStart"/>
+            <w:r>
+              <w:rPr>
+                <w:color w:val="000000" w:themeColor="text1"/>
+              </w:rPr>
+              <w:t>varchar(</w:t>
+            </w:r>
+            <w:proofErr w:type="gramEnd"/>
+            <w:r>
+              <w:rPr>
+                <w:color w:val="000000" w:themeColor="text1"/>
+              </w:rPr>
+              <w:t>30)</w:t>
             </w:r>
           </w:p>
         </w:tc>
@@ -9506,11 +10515,19 @@
                 <w:color w:val="000000" w:themeColor="text1"/>
               </w:rPr>
             </w:pPr>
-            <w:r>
-              <w:rPr>
-                <w:color w:val="000000" w:themeColor="text1"/>
-              </w:rPr>
-              <w:t>varchar(30)</w:t>
+            <w:proofErr w:type="gramStart"/>
+            <w:r>
+              <w:rPr>
+                <w:color w:val="000000" w:themeColor="text1"/>
+              </w:rPr>
+              <w:t>varchar(</w:t>
+            </w:r>
+            <w:proofErr w:type="gramEnd"/>
+            <w:r>
+              <w:rPr>
+                <w:color w:val="000000" w:themeColor="text1"/>
+              </w:rPr>
+              <w:t>30)</w:t>
             </w:r>
           </w:p>
         </w:tc>
@@ -9615,11 +10632,19 @@
                 <w:color w:val="000000" w:themeColor="text1"/>
               </w:rPr>
             </w:pPr>
-            <w:r>
-              <w:rPr>
-                <w:color w:val="000000" w:themeColor="text1"/>
-              </w:rPr>
-              <w:t>varchar(30)</w:t>
+            <w:proofErr w:type="gramStart"/>
+            <w:r>
+              <w:rPr>
+                <w:color w:val="000000" w:themeColor="text1"/>
+              </w:rPr>
+              <w:t>varchar(</w:t>
+            </w:r>
+            <w:proofErr w:type="gramEnd"/>
+            <w:r>
+              <w:rPr>
+                <w:color w:val="000000" w:themeColor="text1"/>
+              </w:rPr>
+              <w:t>30)</w:t>
             </w:r>
           </w:p>
         </w:tc>
@@ -9738,11 +10763,19 @@
                 <w:color w:val="000000" w:themeColor="text1"/>
               </w:rPr>
             </w:pPr>
-            <w:r>
-              <w:rPr>
-                <w:color w:val="000000" w:themeColor="text1"/>
-              </w:rPr>
-              <w:t>varchar(30)</w:t>
+            <w:proofErr w:type="gramStart"/>
+            <w:r>
+              <w:rPr>
+                <w:color w:val="000000" w:themeColor="text1"/>
+              </w:rPr>
+              <w:t>varchar(</w:t>
+            </w:r>
+            <w:proofErr w:type="gramEnd"/>
+            <w:r>
+              <w:rPr>
+                <w:color w:val="000000" w:themeColor="text1"/>
+              </w:rPr>
+              <w:t>30)</w:t>
             </w:r>
           </w:p>
         </w:tc>
@@ -10010,11 +11043,19 @@
                 <w:color w:val="000000" w:themeColor="text1"/>
               </w:rPr>
             </w:pPr>
-            <w:r>
-              <w:rPr>
-                <w:color w:val="000000" w:themeColor="text1"/>
-              </w:rPr>
-              <w:t>int(11)</w:t>
+            <w:proofErr w:type="gramStart"/>
+            <w:r>
+              <w:rPr>
+                <w:color w:val="000000" w:themeColor="text1"/>
+              </w:rPr>
+              <w:t>int(</w:t>
+            </w:r>
+            <w:proofErr w:type="gramEnd"/>
+            <w:r>
+              <w:rPr>
+                <w:color w:val="000000" w:themeColor="text1"/>
+              </w:rPr>
+              <w:t>11)</w:t>
             </w:r>
           </w:p>
         </w:tc>
@@ -10174,11 +11215,19 @@
                 <w:color w:val="000000" w:themeColor="text1"/>
               </w:rPr>
             </w:pPr>
-            <w:r>
-              <w:rPr>
-                <w:color w:val="000000" w:themeColor="text1"/>
-              </w:rPr>
-              <w:t>varchar(30)</w:t>
+            <w:proofErr w:type="gramStart"/>
+            <w:r>
+              <w:rPr>
+                <w:color w:val="000000" w:themeColor="text1"/>
+              </w:rPr>
+              <w:t>varchar(</w:t>
+            </w:r>
+            <w:proofErr w:type="gramEnd"/>
+            <w:r>
+              <w:rPr>
+                <w:color w:val="000000" w:themeColor="text1"/>
+              </w:rPr>
+              <w:t>30)</w:t>
             </w:r>
           </w:p>
         </w:tc>
@@ -10252,11 +11301,19 @@
                 <w:color w:val="000000" w:themeColor="text1"/>
               </w:rPr>
             </w:pPr>
-            <w:r>
-              <w:rPr>
-                <w:color w:val="000000" w:themeColor="text1"/>
-              </w:rPr>
-              <w:t>varchar(30)</w:t>
+            <w:proofErr w:type="gramStart"/>
+            <w:r>
+              <w:rPr>
+                <w:color w:val="000000" w:themeColor="text1"/>
+              </w:rPr>
+              <w:t>varchar(</w:t>
+            </w:r>
+            <w:proofErr w:type="gramEnd"/>
+            <w:r>
+              <w:rPr>
+                <w:color w:val="000000" w:themeColor="text1"/>
+              </w:rPr>
+              <w:t>30)</w:t>
             </w:r>
           </w:p>
         </w:tc>
@@ -10372,7 +11429,6 @@
           <w:b/>
           <w:bCs/>
         </w:rPr>
-        <w:lastRenderedPageBreak/>
         <w:t>Kurzus</w:t>
       </w:r>
       <w:proofErr w:type="spellEnd"/>
@@ -10538,11 +11594,19 @@
                 <w:color w:val="000000" w:themeColor="text1"/>
               </w:rPr>
             </w:pPr>
-            <w:r>
-              <w:rPr>
-                <w:color w:val="000000" w:themeColor="text1"/>
-              </w:rPr>
-              <w:t>int(11)</w:t>
+            <w:proofErr w:type="gramStart"/>
+            <w:r>
+              <w:rPr>
+                <w:color w:val="000000" w:themeColor="text1"/>
+              </w:rPr>
+              <w:t>int(</w:t>
+            </w:r>
+            <w:proofErr w:type="gramEnd"/>
+            <w:r>
+              <w:rPr>
+                <w:color w:val="000000" w:themeColor="text1"/>
+              </w:rPr>
+              <w:t>11)</w:t>
             </w:r>
           </w:p>
         </w:tc>
@@ -10649,11 +11713,19 @@
                 <w:color w:val="000000" w:themeColor="text1"/>
               </w:rPr>
             </w:pPr>
-            <w:r>
-              <w:rPr>
-                <w:color w:val="000000" w:themeColor="text1"/>
-              </w:rPr>
-              <w:t>varchar(30)</w:t>
+            <w:proofErr w:type="gramStart"/>
+            <w:r>
+              <w:rPr>
+                <w:color w:val="000000" w:themeColor="text1"/>
+              </w:rPr>
+              <w:t>varchar(</w:t>
+            </w:r>
+            <w:proofErr w:type="gramEnd"/>
+            <w:r>
+              <w:rPr>
+                <w:color w:val="000000" w:themeColor="text1"/>
+              </w:rPr>
+              <w:t>30)</w:t>
             </w:r>
           </w:p>
         </w:tc>
@@ -10727,11 +11799,19 @@
                 <w:color w:val="000000" w:themeColor="text1"/>
               </w:rPr>
             </w:pPr>
-            <w:r>
-              <w:rPr>
-                <w:color w:val="000000" w:themeColor="text1"/>
-              </w:rPr>
-              <w:t>int(11)</w:t>
+            <w:proofErr w:type="gramStart"/>
+            <w:r>
+              <w:rPr>
+                <w:color w:val="000000" w:themeColor="text1"/>
+              </w:rPr>
+              <w:t>int(</w:t>
+            </w:r>
+            <w:proofErr w:type="gramEnd"/>
+            <w:r>
+              <w:rPr>
+                <w:color w:val="000000" w:themeColor="text1"/>
+              </w:rPr>
+              <w:t>11)</w:t>
             </w:r>
           </w:p>
         </w:tc>
@@ -10833,11 +11913,19 @@
                 <w:color w:val="000000" w:themeColor="text1"/>
               </w:rPr>
             </w:pPr>
-            <w:r>
-              <w:rPr>
-                <w:color w:val="000000" w:themeColor="text1"/>
-              </w:rPr>
-              <w:t>varchar(30)</w:t>
+            <w:proofErr w:type="gramStart"/>
+            <w:r>
+              <w:rPr>
+                <w:color w:val="000000" w:themeColor="text1"/>
+              </w:rPr>
+              <w:t>varchar(</w:t>
+            </w:r>
+            <w:proofErr w:type="gramEnd"/>
+            <w:r>
+              <w:rPr>
+                <w:color w:val="000000" w:themeColor="text1"/>
+              </w:rPr>
+              <w:t>30)</w:t>
             </w:r>
           </w:p>
         </w:tc>
@@ -10973,11 +12061,19 @@
                 <w:color w:val="000000" w:themeColor="text1"/>
               </w:rPr>
             </w:pPr>
-            <w:r>
-              <w:rPr>
-                <w:color w:val="000000" w:themeColor="text1"/>
-              </w:rPr>
-              <w:t>varchar(30)</w:t>
+            <w:proofErr w:type="gramStart"/>
+            <w:r>
+              <w:rPr>
+                <w:color w:val="000000" w:themeColor="text1"/>
+              </w:rPr>
+              <w:t>varchar(</w:t>
+            </w:r>
+            <w:proofErr w:type="gramEnd"/>
+            <w:r>
+              <w:rPr>
+                <w:color w:val="000000" w:themeColor="text1"/>
+              </w:rPr>
+              <w:t>30)</w:t>
             </w:r>
           </w:p>
         </w:tc>
@@ -11113,11 +12209,19 @@
                 <w:color w:val="000000" w:themeColor="text1"/>
               </w:rPr>
             </w:pPr>
-            <w:r>
-              <w:rPr>
-                <w:color w:val="000000" w:themeColor="text1"/>
-              </w:rPr>
-              <w:t>int(11)</w:t>
+            <w:proofErr w:type="gramStart"/>
+            <w:r>
+              <w:rPr>
+                <w:color w:val="000000" w:themeColor="text1"/>
+              </w:rPr>
+              <w:t>int(</w:t>
+            </w:r>
+            <w:proofErr w:type="gramEnd"/>
+            <w:r>
+              <w:rPr>
+                <w:color w:val="000000" w:themeColor="text1"/>
+              </w:rPr>
+              <w:t>11)</w:t>
             </w:r>
           </w:p>
         </w:tc>
@@ -11398,11 +12502,19 @@
                 <w:color w:val="000000" w:themeColor="text1"/>
               </w:rPr>
             </w:pPr>
-            <w:r>
-              <w:rPr>
-                <w:color w:val="000000" w:themeColor="text1"/>
-              </w:rPr>
-              <w:t>varchar(30)</w:t>
+            <w:proofErr w:type="gramStart"/>
+            <w:r>
+              <w:rPr>
+                <w:color w:val="000000" w:themeColor="text1"/>
+              </w:rPr>
+              <w:t>varchar(</w:t>
+            </w:r>
+            <w:proofErr w:type="gramEnd"/>
+            <w:r>
+              <w:rPr>
+                <w:color w:val="000000" w:themeColor="text1"/>
+              </w:rPr>
+              <w:t>30)</w:t>
             </w:r>
           </w:p>
         </w:tc>
@@ -11552,11 +12664,19 @@
                 <w:color w:val="000000" w:themeColor="text1"/>
               </w:rPr>
             </w:pPr>
-            <w:r>
-              <w:rPr>
-                <w:color w:val="000000" w:themeColor="text1"/>
-              </w:rPr>
-              <w:t>int(11)</w:t>
+            <w:proofErr w:type="gramStart"/>
+            <w:r>
+              <w:rPr>
+                <w:color w:val="000000" w:themeColor="text1"/>
+              </w:rPr>
+              <w:t>int(</w:t>
+            </w:r>
+            <w:proofErr w:type="gramEnd"/>
+            <w:r>
+              <w:rPr>
+                <w:color w:val="000000" w:themeColor="text1"/>
+              </w:rPr>
+              <w:t>11)</w:t>
             </w:r>
           </w:p>
         </w:tc>
@@ -11650,11 +12770,19 @@
                 <w:color w:val="000000" w:themeColor="text1"/>
               </w:rPr>
             </w:pPr>
-            <w:r>
-              <w:rPr>
-                <w:color w:val="000000" w:themeColor="text1"/>
-              </w:rPr>
-              <w:t>varchar(30)</w:t>
+            <w:proofErr w:type="gramStart"/>
+            <w:r>
+              <w:rPr>
+                <w:color w:val="000000" w:themeColor="text1"/>
+              </w:rPr>
+              <w:t>varchar(</w:t>
+            </w:r>
+            <w:proofErr w:type="gramEnd"/>
+            <w:r>
+              <w:rPr>
+                <w:color w:val="000000" w:themeColor="text1"/>
+              </w:rPr>
+              <w:t>30)</w:t>
             </w:r>
           </w:p>
         </w:tc>
@@ -11804,11 +12932,19 @@
                 <w:color w:val="000000" w:themeColor="text1"/>
               </w:rPr>
             </w:pPr>
-            <w:r>
-              <w:rPr>
-                <w:color w:val="000000" w:themeColor="text1"/>
-              </w:rPr>
-              <w:t>varchar(30)</w:t>
+            <w:proofErr w:type="gramStart"/>
+            <w:r>
+              <w:rPr>
+                <w:color w:val="000000" w:themeColor="text1"/>
+              </w:rPr>
+              <w:t>varchar(</w:t>
+            </w:r>
+            <w:proofErr w:type="gramEnd"/>
+            <w:r>
+              <w:rPr>
+                <w:color w:val="000000" w:themeColor="text1"/>
+              </w:rPr>
+              <w:t>30)</w:t>
             </w:r>
           </w:p>
         </w:tc>
@@ -11888,11 +13024,19 @@
                 <w:color w:val="000000" w:themeColor="text1"/>
               </w:rPr>
             </w:pPr>
-            <w:r>
-              <w:rPr>
-                <w:color w:val="000000" w:themeColor="text1"/>
-              </w:rPr>
-              <w:t>int(11)</w:t>
+            <w:proofErr w:type="gramStart"/>
+            <w:r>
+              <w:rPr>
+                <w:color w:val="000000" w:themeColor="text1"/>
+              </w:rPr>
+              <w:t>int(</w:t>
+            </w:r>
+            <w:proofErr w:type="gramEnd"/>
+            <w:r>
+              <w:rPr>
+                <w:color w:val="000000" w:themeColor="text1"/>
+              </w:rPr>
+              <w:t>11)</w:t>
             </w:r>
           </w:p>
         </w:tc>
@@ -12000,11 +13144,19 @@
                 <w:color w:val="000000" w:themeColor="text1"/>
               </w:rPr>
             </w:pPr>
-            <w:r>
-              <w:rPr>
-                <w:color w:val="000000" w:themeColor="text1"/>
-              </w:rPr>
-              <w:t>int(11)</w:t>
+            <w:proofErr w:type="gramStart"/>
+            <w:r>
+              <w:rPr>
+                <w:color w:val="000000" w:themeColor="text1"/>
+              </w:rPr>
+              <w:t>int(</w:t>
+            </w:r>
+            <w:proofErr w:type="gramEnd"/>
+            <w:r>
+              <w:rPr>
+                <w:color w:val="000000" w:themeColor="text1"/>
+              </w:rPr>
+              <w:t>11)</w:t>
             </w:r>
           </w:p>
         </w:tc>
@@ -12285,11 +13437,19 @@
                 <w:color w:val="000000" w:themeColor="text1"/>
               </w:rPr>
             </w:pPr>
-            <w:r>
-              <w:rPr>
-                <w:color w:val="000000" w:themeColor="text1"/>
-              </w:rPr>
-              <w:t>int(11)</w:t>
+            <w:proofErr w:type="gramStart"/>
+            <w:r>
+              <w:rPr>
+                <w:color w:val="000000" w:themeColor="text1"/>
+              </w:rPr>
+              <w:t>int(</w:t>
+            </w:r>
+            <w:proofErr w:type="gramEnd"/>
+            <w:r>
+              <w:rPr>
+                <w:color w:val="000000" w:themeColor="text1"/>
+              </w:rPr>
+              <w:t>11)</w:t>
             </w:r>
           </w:p>
         </w:tc>
@@ -12377,11 +13537,19 @@
                 <w:color w:val="000000" w:themeColor="text1"/>
               </w:rPr>
             </w:pPr>
-            <w:r>
-              <w:rPr>
-                <w:color w:val="000000" w:themeColor="text1"/>
-              </w:rPr>
-              <w:t>varchar(30)</w:t>
+            <w:proofErr w:type="gramStart"/>
+            <w:r>
+              <w:rPr>
+                <w:color w:val="000000" w:themeColor="text1"/>
+              </w:rPr>
+              <w:t>varchar(</w:t>
+            </w:r>
+            <w:proofErr w:type="gramEnd"/>
+            <w:r>
+              <w:rPr>
+                <w:color w:val="000000" w:themeColor="text1"/>
+              </w:rPr>
+              <w:t>30)</w:t>
             </w:r>
           </w:p>
         </w:tc>
@@ -12696,11 +13864,19 @@
                 <w:color w:val="000000" w:themeColor="text1"/>
               </w:rPr>
             </w:pPr>
-            <w:r>
-              <w:rPr>
-                <w:color w:val="000000" w:themeColor="text1"/>
-              </w:rPr>
-              <w:t>int(11)</w:t>
+            <w:proofErr w:type="gramStart"/>
+            <w:r>
+              <w:rPr>
+                <w:color w:val="000000" w:themeColor="text1"/>
+              </w:rPr>
+              <w:t>int(</w:t>
+            </w:r>
+            <w:proofErr w:type="gramEnd"/>
+            <w:r>
+              <w:rPr>
+                <w:color w:val="000000" w:themeColor="text1"/>
+              </w:rPr>
+              <w:t>11)</w:t>
             </w:r>
           </w:p>
         </w:tc>
@@ -12808,11 +13984,19 @@
                 <w:color w:val="000000" w:themeColor="text1"/>
               </w:rPr>
             </w:pPr>
-            <w:r>
-              <w:rPr>
-                <w:color w:val="000000" w:themeColor="text1"/>
-              </w:rPr>
-              <w:t>varchar(30)</w:t>
+            <w:proofErr w:type="gramStart"/>
+            <w:r>
+              <w:rPr>
+                <w:color w:val="000000" w:themeColor="text1"/>
+              </w:rPr>
+              <w:t>varchar(</w:t>
+            </w:r>
+            <w:proofErr w:type="gramEnd"/>
+            <w:r>
+              <w:rPr>
+                <w:color w:val="000000" w:themeColor="text1"/>
+              </w:rPr>
+              <w:t>30)</w:t>
             </w:r>
           </w:p>
         </w:tc>
@@ -13143,11 +14327,19 @@
                 <w:color w:val="000000" w:themeColor="text1"/>
               </w:rPr>
             </w:pPr>
-            <w:r>
-              <w:rPr>
-                <w:color w:val="000000" w:themeColor="text1"/>
-              </w:rPr>
-              <w:t>varchar(30)</w:t>
+            <w:proofErr w:type="gramStart"/>
+            <w:r>
+              <w:rPr>
+                <w:color w:val="000000" w:themeColor="text1"/>
+              </w:rPr>
+              <w:t>varchar(</w:t>
+            </w:r>
+            <w:proofErr w:type="gramEnd"/>
+            <w:r>
+              <w:rPr>
+                <w:color w:val="000000" w:themeColor="text1"/>
+              </w:rPr>
+              <w:t>30)</w:t>
             </w:r>
           </w:p>
         </w:tc>
@@ -13317,11 +14509,19 @@
                 <w:color w:val="000000" w:themeColor="text1"/>
               </w:rPr>
             </w:pPr>
-            <w:r>
-              <w:rPr>
-                <w:color w:val="000000" w:themeColor="text1"/>
-              </w:rPr>
-              <w:t>int(11)</w:t>
+            <w:proofErr w:type="gramStart"/>
+            <w:r>
+              <w:rPr>
+                <w:color w:val="000000" w:themeColor="text1"/>
+              </w:rPr>
+              <w:t>int(</w:t>
+            </w:r>
+            <w:proofErr w:type="gramEnd"/>
+            <w:r>
+              <w:rPr>
+                <w:color w:val="000000" w:themeColor="text1"/>
+              </w:rPr>
+              <w:t>11)</w:t>
             </w:r>
           </w:p>
         </w:tc>
@@ -13423,11 +14623,19 @@
                 <w:color w:val="000000" w:themeColor="text1"/>
               </w:rPr>
             </w:pPr>
-            <w:r>
-              <w:rPr>
-                <w:color w:val="000000" w:themeColor="text1"/>
-              </w:rPr>
-              <w:t>int(1)</w:t>
+            <w:proofErr w:type="gramStart"/>
+            <w:r>
+              <w:rPr>
+                <w:color w:val="000000" w:themeColor="text1"/>
+              </w:rPr>
+              <w:t>int(</w:t>
+            </w:r>
+            <w:proofErr w:type="gramEnd"/>
+            <w:r>
+              <w:rPr>
+                <w:color w:val="000000" w:themeColor="text1"/>
+              </w:rPr>
+              <w:t>1)</w:t>
             </w:r>
           </w:p>
         </w:tc>
@@ -13746,11 +14954,19 @@
                 <w:color w:val="000000" w:themeColor="text1"/>
               </w:rPr>
             </w:pPr>
-            <w:r>
-              <w:rPr>
-                <w:color w:val="000000" w:themeColor="text1"/>
-              </w:rPr>
-              <w:t>varchar(30)</w:t>
+            <w:proofErr w:type="gramStart"/>
+            <w:r>
+              <w:rPr>
+                <w:color w:val="000000" w:themeColor="text1"/>
+              </w:rPr>
+              <w:t>varchar(</w:t>
+            </w:r>
+            <w:proofErr w:type="gramEnd"/>
+            <w:r>
+              <w:rPr>
+                <w:color w:val="000000" w:themeColor="text1"/>
+              </w:rPr>
+              <w:t>30)</w:t>
             </w:r>
           </w:p>
         </w:tc>
@@ -13918,11 +15134,19 @@
                 <w:color w:val="000000" w:themeColor="text1"/>
               </w:rPr>
             </w:pPr>
-            <w:r>
-              <w:rPr>
-                <w:color w:val="000000" w:themeColor="text1"/>
-              </w:rPr>
-              <w:t>int(11)</w:t>
+            <w:proofErr w:type="gramStart"/>
+            <w:r>
+              <w:rPr>
+                <w:color w:val="000000" w:themeColor="text1"/>
+              </w:rPr>
+              <w:t>int(</w:t>
+            </w:r>
+            <w:proofErr w:type="gramEnd"/>
+            <w:r>
+              <w:rPr>
+                <w:color w:val="000000" w:themeColor="text1"/>
+              </w:rPr>
+              <w:t>11)</w:t>
             </w:r>
           </w:p>
         </w:tc>
@@ -14238,11 +15462,19 @@
                 <w:color w:val="000000" w:themeColor="text1"/>
               </w:rPr>
             </w:pPr>
-            <w:r>
-              <w:rPr>
-                <w:color w:val="000000" w:themeColor="text1"/>
-              </w:rPr>
-              <w:t>varchar(30)</w:t>
+            <w:proofErr w:type="gramStart"/>
+            <w:r>
+              <w:rPr>
+                <w:color w:val="000000" w:themeColor="text1"/>
+              </w:rPr>
+              <w:t>varchar(</w:t>
+            </w:r>
+            <w:proofErr w:type="gramEnd"/>
+            <w:r>
+              <w:rPr>
+                <w:color w:val="000000" w:themeColor="text1"/>
+              </w:rPr>
+              <w:t>30)</w:t>
             </w:r>
           </w:p>
         </w:tc>
@@ -14420,11 +15652,19 @@
                 <w:color w:val="000000" w:themeColor="text1"/>
               </w:rPr>
             </w:pPr>
-            <w:r>
-              <w:rPr>
-                <w:color w:val="000000" w:themeColor="text1"/>
-              </w:rPr>
-              <w:t>int(11)</w:t>
+            <w:proofErr w:type="gramStart"/>
+            <w:r>
+              <w:rPr>
+                <w:color w:val="000000" w:themeColor="text1"/>
+              </w:rPr>
+              <w:t>int(</w:t>
+            </w:r>
+            <w:proofErr w:type="gramEnd"/>
+            <w:r>
+              <w:rPr>
+                <w:color w:val="000000" w:themeColor="text1"/>
+              </w:rPr>
+              <w:t>11)</w:t>
             </w:r>
           </w:p>
         </w:tc>
@@ -14506,12 +15746,14 @@
                 <w:color w:val="000000" w:themeColor="text1"/>
               </w:rPr>
             </w:pPr>
+            <w:proofErr w:type="gramStart"/>
             <w:r>
               <w:rPr>
                 <w:color w:val="000000" w:themeColor="text1"/>
               </w:rPr>
               <w:t>int(</w:t>
             </w:r>
+            <w:proofErr w:type="gramEnd"/>
             <w:r>
               <w:rPr>
                 <w:color w:val="000000" w:themeColor="text1"/>
@@ -14829,11 +16071,19 @@
                 <w:color w:val="000000" w:themeColor="text1"/>
               </w:rPr>
             </w:pPr>
-            <w:r>
-              <w:rPr>
-                <w:color w:val="000000" w:themeColor="text1"/>
-              </w:rPr>
-              <w:t>varchar(30)</w:t>
+            <w:proofErr w:type="gramStart"/>
+            <w:r>
+              <w:rPr>
+                <w:color w:val="000000" w:themeColor="text1"/>
+              </w:rPr>
+              <w:t>varchar(</w:t>
+            </w:r>
+            <w:proofErr w:type="gramEnd"/>
+            <w:r>
+              <w:rPr>
+                <w:color w:val="000000" w:themeColor="text1"/>
+              </w:rPr>
+              <w:t>30)</w:t>
             </w:r>
           </w:p>
         </w:tc>
@@ -15011,11 +16261,19 @@
                 <w:color w:val="000000" w:themeColor="text1"/>
               </w:rPr>
             </w:pPr>
-            <w:r>
-              <w:rPr>
-                <w:color w:val="000000" w:themeColor="text1"/>
-              </w:rPr>
-              <w:t>int(11)</w:t>
+            <w:proofErr w:type="gramStart"/>
+            <w:r>
+              <w:rPr>
+                <w:color w:val="000000" w:themeColor="text1"/>
+              </w:rPr>
+              <w:t>int(</w:t>
+            </w:r>
+            <w:proofErr w:type="gramEnd"/>
+            <w:r>
+              <w:rPr>
+                <w:color w:val="000000" w:themeColor="text1"/>
+              </w:rPr>
+              <w:t>11)</w:t>
             </w:r>
           </w:p>
         </w:tc>
@@ -15057,6 +16315,1450 @@
         </w:tc>
       </w:tr>
     </w:tbl>
+    <w:p/>
+    <w:p>
+      <w:pPr>
+        <w:spacing w:after="160" w:line="259" w:lineRule="auto"/>
+        <w:rPr>
+          <w:b/>
+          <w:bCs/>
+        </w:rPr>
+      </w:pPr>
+    </w:p>
+    <w:p>
+      <w:pPr>
+        <w:spacing w:after="160" w:line="259" w:lineRule="auto"/>
+        <w:rPr>
+          <w:b/>
+          <w:bCs/>
+        </w:rPr>
+      </w:pPr>
+      <w:proofErr w:type="spellStart"/>
+      <w:r>
+        <w:rPr>
+          <w:b/>
+          <w:bCs/>
+        </w:rPr>
+        <w:t>Befizet</w:t>
+      </w:r>
+      <w:proofErr w:type="spellEnd"/>
+      <w:r>
+        <w:rPr>
+          <w:b/>
+          <w:bCs/>
+        </w:rPr>
+        <w:t>:</w:t>
+      </w:r>
+      <w:r>
+        <w:t xml:space="preserve"> </w:t>
+      </w:r>
+      <w:r>
+        <w:t xml:space="preserve">a </w:t>
+      </w:r>
+      <w:proofErr w:type="spellStart"/>
+      <w:r>
+        <w:t>hallgató</w:t>
+      </w:r>
+      <w:proofErr w:type="spellEnd"/>
+      <w:r>
+        <w:t xml:space="preserve"> </w:t>
+      </w:r>
+      <w:proofErr w:type="spellStart"/>
+      <w:r>
+        <w:t>állam</w:t>
+      </w:r>
+      <w:proofErr w:type="spellEnd"/>
+      <w:r>
+        <w:t xml:space="preserve"> </w:t>
+      </w:r>
+      <w:proofErr w:type="spellStart"/>
+      <w:r>
+        <w:t>felé</w:t>
+      </w:r>
+      <w:proofErr w:type="spellEnd"/>
+      <w:r>
+        <w:t xml:space="preserve"> </w:t>
+      </w:r>
+      <w:proofErr w:type="spellStart"/>
+      <w:r>
+        <w:t>történő</w:t>
+      </w:r>
+      <w:proofErr w:type="spellEnd"/>
+      <w:r>
+        <w:t xml:space="preserve"> </w:t>
+      </w:r>
+      <w:proofErr w:type="spellStart"/>
+      <w:r>
+        <w:t>tranzakcióinak</w:t>
+      </w:r>
+      <w:proofErr w:type="spellEnd"/>
+      <w:r>
+        <w:t xml:space="preserve"> </w:t>
+      </w:r>
+      <w:proofErr w:type="spellStart"/>
+      <w:r>
+        <w:t>adatait</w:t>
+      </w:r>
+      <w:proofErr w:type="spellEnd"/>
+      <w:r>
+        <w:t xml:space="preserve"> </w:t>
+      </w:r>
+      <w:proofErr w:type="spellStart"/>
+      <w:r>
+        <w:t>tárolja</w:t>
+      </w:r>
+      <w:proofErr w:type="spellEnd"/>
+      <w:r>
+        <w:t>.</w:t>
+      </w:r>
+    </w:p>
+    <w:tbl>
+      <w:tblPr>
+        <w:tblStyle w:val="Rcsostblzat"/>
+        <w:tblW w:w="0" w:type="auto"/>
+        <w:jc w:val="center"/>
+        <w:tblLook w:val="04A0" w:firstRow="1" w:lastRow="0" w:firstColumn="1" w:lastColumn="0" w:noHBand="0" w:noVBand="1"/>
+      </w:tblPr>
+      <w:tblGrid>
+        <w:gridCol w:w="3020"/>
+        <w:gridCol w:w="3021"/>
+        <w:gridCol w:w="3021"/>
+      </w:tblGrid>
+      <w:tr>
+        <w:trPr>
+          <w:jc w:val="center"/>
+        </w:trPr>
+        <w:tc>
+          <w:tcPr>
+            <w:tcW w:w="3020" w:type="dxa"/>
+            <w:shd w:val="clear" w:color="auto" w:fill="AEAAAA" w:themeFill="background2" w:themeFillShade="BF"/>
+            <w:vAlign w:val="center"/>
+          </w:tcPr>
+          <w:p>
+            <w:pPr>
+              <w:jc w:val="center"/>
+              <w:rPr>
+                <w:b/>
+                <w:bCs/>
+                <w:color w:val="000000" w:themeColor="text1"/>
+              </w:rPr>
+            </w:pPr>
+            <w:proofErr w:type="spellStart"/>
+            <w:r>
+              <w:rPr>
+                <w:b/>
+                <w:bCs/>
+                <w:color w:val="000000" w:themeColor="text1"/>
+              </w:rPr>
+              <w:t>Név</w:t>
+            </w:r>
+            <w:proofErr w:type="spellEnd"/>
+          </w:p>
+        </w:tc>
+        <w:tc>
+          <w:tcPr>
+            <w:tcW w:w="3021" w:type="dxa"/>
+            <w:shd w:val="clear" w:color="auto" w:fill="AEAAAA" w:themeFill="background2" w:themeFillShade="BF"/>
+            <w:vAlign w:val="center"/>
+          </w:tcPr>
+          <w:p>
+            <w:pPr>
+              <w:jc w:val="center"/>
+              <w:rPr>
+                <w:b/>
+                <w:bCs/>
+                <w:color w:val="000000" w:themeColor="text1"/>
+              </w:rPr>
+            </w:pPr>
+            <w:proofErr w:type="spellStart"/>
+            <w:r>
+              <w:rPr>
+                <w:b/>
+                <w:bCs/>
+                <w:color w:val="000000" w:themeColor="text1"/>
+              </w:rPr>
+              <w:t>Típus</w:t>
+            </w:r>
+            <w:proofErr w:type="spellEnd"/>
+          </w:p>
+        </w:tc>
+        <w:tc>
+          <w:tcPr>
+            <w:tcW w:w="3021" w:type="dxa"/>
+            <w:shd w:val="clear" w:color="auto" w:fill="AEAAAA" w:themeFill="background2" w:themeFillShade="BF"/>
+            <w:vAlign w:val="center"/>
+          </w:tcPr>
+          <w:p>
+            <w:pPr>
+              <w:jc w:val="center"/>
+              <w:rPr>
+                <w:b/>
+                <w:bCs/>
+                <w:color w:val="000000" w:themeColor="text1"/>
+              </w:rPr>
+            </w:pPr>
+            <w:proofErr w:type="spellStart"/>
+            <w:r>
+              <w:rPr>
+                <w:b/>
+                <w:bCs/>
+                <w:color w:val="000000" w:themeColor="text1"/>
+              </w:rPr>
+              <w:t>Leírás</w:t>
+            </w:r>
+            <w:proofErr w:type="spellEnd"/>
+          </w:p>
+        </w:tc>
+      </w:tr>
+      <w:tr>
+        <w:trPr>
+          <w:jc w:val="center"/>
+        </w:trPr>
+        <w:tc>
+          <w:tcPr>
+            <w:tcW w:w="3020" w:type="dxa"/>
+            <w:vAlign w:val="center"/>
+          </w:tcPr>
+          <w:p>
+            <w:pPr>
+              <w:jc w:val="center"/>
+              <w:rPr>
+                <w:i/>
+                <w:iCs/>
+                <w:color w:val="000000" w:themeColor="text1"/>
+                <w:u w:val="single"/>
+              </w:rPr>
+            </w:pPr>
+            <w:proofErr w:type="spellStart"/>
+            <w:r>
+              <w:rPr>
+                <w:i/>
+                <w:iCs/>
+                <w:color w:val="000000" w:themeColor="text1"/>
+                <w:u w:val="single"/>
+              </w:rPr>
+              <w:t>FELHASZNALO.email</w:t>
+            </w:r>
+            <w:proofErr w:type="spellEnd"/>
+          </w:p>
+        </w:tc>
+        <w:tc>
+          <w:tcPr>
+            <w:tcW w:w="3021" w:type="dxa"/>
+            <w:vAlign w:val="center"/>
+          </w:tcPr>
+          <w:p>
+            <w:pPr>
+              <w:jc w:val="center"/>
+              <w:rPr>
+                <w:color w:val="000000" w:themeColor="text1"/>
+              </w:rPr>
+            </w:pPr>
+            <w:proofErr w:type="gramStart"/>
+            <w:r>
+              <w:rPr>
+                <w:color w:val="000000" w:themeColor="text1"/>
+              </w:rPr>
+              <w:t>varchar(</w:t>
+            </w:r>
+            <w:proofErr w:type="gramEnd"/>
+            <w:r>
+              <w:rPr>
+                <w:color w:val="000000" w:themeColor="text1"/>
+              </w:rPr>
+              <w:t>30)</w:t>
+            </w:r>
+          </w:p>
+        </w:tc>
+        <w:tc>
+          <w:tcPr>
+            <w:tcW w:w="3021" w:type="dxa"/>
+            <w:vAlign w:val="center"/>
+          </w:tcPr>
+          <w:p>
+            <w:pPr>
+              <w:jc w:val="center"/>
+              <w:rPr>
+                <w:color w:val="000000" w:themeColor="text1"/>
+              </w:rPr>
+            </w:pPr>
+            <w:r>
+              <w:rPr>
+                <w:color w:val="000000" w:themeColor="text1"/>
+              </w:rPr>
+              <w:t xml:space="preserve">A </w:t>
+            </w:r>
+            <w:proofErr w:type="spellStart"/>
+            <w:r>
+              <w:rPr>
+                <w:color w:val="000000" w:themeColor="text1"/>
+              </w:rPr>
+              <w:t>végződése</w:t>
+            </w:r>
+            <w:proofErr w:type="spellEnd"/>
+            <w:r>
+              <w:rPr>
+                <w:color w:val="000000" w:themeColor="text1"/>
+              </w:rPr>
+              <w:t xml:space="preserve"> </w:t>
+            </w:r>
+            <w:proofErr w:type="spellStart"/>
+            <w:r>
+              <w:rPr>
+                <w:color w:val="000000" w:themeColor="text1"/>
+              </w:rPr>
+              <w:t>határozza</w:t>
+            </w:r>
+            <w:proofErr w:type="spellEnd"/>
+            <w:r>
+              <w:rPr>
+                <w:color w:val="000000" w:themeColor="text1"/>
+              </w:rPr>
+              <w:t xml:space="preserve"> meg, </w:t>
+            </w:r>
+            <w:proofErr w:type="spellStart"/>
+            <w:r>
+              <w:rPr>
+                <w:color w:val="000000" w:themeColor="text1"/>
+              </w:rPr>
+              <w:t>hogy</w:t>
+            </w:r>
+            <w:proofErr w:type="spellEnd"/>
+            <w:r>
+              <w:rPr>
+                <w:color w:val="000000" w:themeColor="text1"/>
+              </w:rPr>
+              <w:t xml:space="preserve"> </w:t>
+            </w:r>
+            <w:proofErr w:type="spellStart"/>
+            <w:r>
+              <w:rPr>
+                <w:color w:val="000000" w:themeColor="text1"/>
+              </w:rPr>
+              <w:t>hallgató</w:t>
+            </w:r>
+            <w:proofErr w:type="spellEnd"/>
+            <w:r>
+              <w:rPr>
+                <w:color w:val="000000" w:themeColor="text1"/>
+              </w:rPr>
+              <w:t xml:space="preserve"> </w:t>
+            </w:r>
+            <w:proofErr w:type="spellStart"/>
+            <w:r>
+              <w:rPr>
+                <w:color w:val="000000" w:themeColor="text1"/>
+              </w:rPr>
+              <w:t>vagy</w:t>
+            </w:r>
+            <w:proofErr w:type="spellEnd"/>
+            <w:r>
+              <w:rPr>
+                <w:color w:val="000000" w:themeColor="text1"/>
+              </w:rPr>
+              <w:t xml:space="preserve"> </w:t>
+            </w:r>
+            <w:proofErr w:type="spellStart"/>
+            <w:r>
+              <w:rPr>
+                <w:color w:val="000000" w:themeColor="text1"/>
+              </w:rPr>
+              <w:t>oktató</w:t>
+            </w:r>
+            <w:proofErr w:type="spellEnd"/>
+            <w:r>
+              <w:rPr>
+                <w:color w:val="000000" w:themeColor="text1"/>
+              </w:rPr>
+              <w:t>-e. Hallgató: @stud.hu</w:t>
+            </w:r>
+          </w:p>
+          <w:p>
+            <w:pPr>
+              <w:jc w:val="center"/>
+              <w:rPr>
+                <w:color w:val="000000" w:themeColor="text1"/>
+              </w:rPr>
+            </w:pPr>
+            <w:proofErr w:type="spellStart"/>
+            <w:r>
+              <w:rPr>
+                <w:color w:val="000000" w:themeColor="text1"/>
+              </w:rPr>
+              <w:t>Oktató</w:t>
+            </w:r>
+            <w:proofErr w:type="spellEnd"/>
+            <w:r>
+              <w:rPr>
+                <w:color w:val="000000" w:themeColor="text1"/>
+              </w:rPr>
+              <w:t>: @teach.hu</w:t>
+            </w:r>
+          </w:p>
+        </w:tc>
+      </w:tr>
+      <w:tr>
+        <w:trPr>
+          <w:jc w:val="center"/>
+        </w:trPr>
+        <w:tc>
+          <w:tcPr>
+            <w:tcW w:w="3020" w:type="dxa"/>
+            <w:vAlign w:val="center"/>
+          </w:tcPr>
+          <w:p>
+            <w:pPr>
+              <w:jc w:val="center"/>
+              <w:rPr>
+                <w:i/>
+                <w:iCs/>
+                <w:color w:val="000000" w:themeColor="text1"/>
+                <w:u w:val="single"/>
+              </w:rPr>
+            </w:pPr>
+            <w:proofErr w:type="spellStart"/>
+            <w:r>
+              <w:rPr>
+                <w:i/>
+                <w:iCs/>
+                <w:color w:val="000000" w:themeColor="text1"/>
+                <w:u w:val="single"/>
+              </w:rPr>
+              <w:t>ALLAM.nev</w:t>
+            </w:r>
+            <w:proofErr w:type="spellEnd"/>
+          </w:p>
+        </w:tc>
+        <w:tc>
+          <w:tcPr>
+            <w:tcW w:w="3021" w:type="dxa"/>
+            <w:vAlign w:val="center"/>
+          </w:tcPr>
+          <w:p>
+            <w:pPr>
+              <w:jc w:val="center"/>
+              <w:rPr>
+                <w:color w:val="000000" w:themeColor="text1"/>
+              </w:rPr>
+            </w:pPr>
+            <w:proofErr w:type="gramStart"/>
+            <w:r>
+              <w:rPr>
+                <w:color w:val="000000" w:themeColor="text1"/>
+              </w:rPr>
+              <w:t>varchar(</w:t>
+            </w:r>
+            <w:proofErr w:type="gramEnd"/>
+            <w:r>
+              <w:rPr>
+                <w:color w:val="000000" w:themeColor="text1"/>
+              </w:rPr>
+              <w:t>30)</w:t>
+            </w:r>
+          </w:p>
+        </w:tc>
+        <w:tc>
+          <w:tcPr>
+            <w:tcW w:w="3021" w:type="dxa"/>
+            <w:vAlign w:val="center"/>
+          </w:tcPr>
+          <w:p>
+            <w:pPr>
+              <w:jc w:val="center"/>
+              <w:rPr>
+                <w:color w:val="000000" w:themeColor="text1"/>
+              </w:rPr>
+            </w:pPr>
+            <w:r>
+              <w:rPr>
+                <w:color w:val="000000" w:themeColor="text1"/>
+              </w:rPr>
+              <w:t xml:space="preserve">Az </w:t>
+            </w:r>
+            <w:proofErr w:type="spellStart"/>
+            <w:r>
+              <w:rPr>
+                <w:color w:val="000000" w:themeColor="text1"/>
+              </w:rPr>
+              <w:t>állam</w:t>
+            </w:r>
+            <w:proofErr w:type="spellEnd"/>
+            <w:r>
+              <w:rPr>
+                <w:color w:val="000000" w:themeColor="text1"/>
+              </w:rPr>
+              <w:t xml:space="preserve"> </w:t>
+            </w:r>
+            <w:proofErr w:type="spellStart"/>
+            <w:r>
+              <w:rPr>
+                <w:color w:val="000000" w:themeColor="text1"/>
+              </w:rPr>
+              <w:t>nevét</w:t>
+            </w:r>
+            <w:proofErr w:type="spellEnd"/>
+            <w:r>
+              <w:rPr>
+                <w:color w:val="000000" w:themeColor="text1"/>
+              </w:rPr>
+              <w:t xml:space="preserve"> </w:t>
+            </w:r>
+            <w:proofErr w:type="spellStart"/>
+            <w:r>
+              <w:rPr>
+                <w:color w:val="000000" w:themeColor="text1"/>
+              </w:rPr>
+              <w:t>tárolja</w:t>
+            </w:r>
+            <w:proofErr w:type="spellEnd"/>
+            <w:r>
+              <w:rPr>
+                <w:color w:val="000000" w:themeColor="text1"/>
+              </w:rPr>
+              <w:t xml:space="preserve">. Minden </w:t>
+            </w:r>
+            <w:proofErr w:type="spellStart"/>
+            <w:r>
+              <w:rPr>
+                <w:color w:val="000000" w:themeColor="text1"/>
+              </w:rPr>
+              <w:t>állam</w:t>
+            </w:r>
+            <w:proofErr w:type="spellEnd"/>
+            <w:r>
+              <w:rPr>
+                <w:color w:val="000000" w:themeColor="text1"/>
+              </w:rPr>
+              <w:t xml:space="preserve"> neve </w:t>
+            </w:r>
+            <w:proofErr w:type="spellStart"/>
+            <w:r>
+              <w:rPr>
+                <w:color w:val="000000" w:themeColor="text1"/>
+              </w:rPr>
+              <w:t>egyedi</w:t>
+            </w:r>
+            <w:proofErr w:type="spellEnd"/>
+            <w:r>
+              <w:rPr>
+                <w:color w:val="000000" w:themeColor="text1"/>
+              </w:rPr>
+              <w:t>.</w:t>
+            </w:r>
+          </w:p>
+        </w:tc>
+      </w:tr>
+      <w:tr>
+        <w:trPr>
+          <w:jc w:val="center"/>
+        </w:trPr>
+        <w:tc>
+          <w:tcPr>
+            <w:tcW w:w="3020" w:type="dxa"/>
+            <w:vAlign w:val="center"/>
+          </w:tcPr>
+          <w:p>
+            <w:pPr>
+              <w:jc w:val="center"/>
+              <w:rPr>
+                <w:color w:val="000000" w:themeColor="text1"/>
+              </w:rPr>
+            </w:pPr>
+            <w:proofErr w:type="spellStart"/>
+            <w:r>
+              <w:rPr>
+                <w:color w:val="000000" w:themeColor="text1"/>
+              </w:rPr>
+              <w:t>osszeg</w:t>
+            </w:r>
+            <w:proofErr w:type="spellEnd"/>
+          </w:p>
+        </w:tc>
+        <w:tc>
+          <w:tcPr>
+            <w:tcW w:w="3021" w:type="dxa"/>
+            <w:vAlign w:val="center"/>
+          </w:tcPr>
+          <w:p>
+            <w:pPr>
+              <w:jc w:val="center"/>
+              <w:rPr>
+                <w:color w:val="000000" w:themeColor="text1"/>
+              </w:rPr>
+            </w:pPr>
+            <w:proofErr w:type="gramStart"/>
+            <w:r>
+              <w:rPr>
+                <w:color w:val="000000" w:themeColor="text1"/>
+              </w:rPr>
+              <w:t>int(</w:t>
+            </w:r>
+            <w:proofErr w:type="gramEnd"/>
+            <w:r>
+              <w:rPr>
+                <w:color w:val="000000" w:themeColor="text1"/>
+              </w:rPr>
+              <w:t>11)</w:t>
+            </w:r>
+          </w:p>
+        </w:tc>
+        <w:tc>
+          <w:tcPr>
+            <w:tcW w:w="3021" w:type="dxa"/>
+            <w:vAlign w:val="center"/>
+          </w:tcPr>
+          <w:p>
+            <w:pPr>
+              <w:jc w:val="center"/>
+              <w:rPr>
+                <w:color w:val="000000" w:themeColor="text1"/>
+              </w:rPr>
+            </w:pPr>
+            <w:r>
+              <w:rPr>
+                <w:color w:val="000000" w:themeColor="text1"/>
+              </w:rPr>
+              <w:t xml:space="preserve">Az </w:t>
+            </w:r>
+            <w:proofErr w:type="spellStart"/>
+            <w:r>
+              <w:rPr>
+                <w:color w:val="000000" w:themeColor="text1"/>
+              </w:rPr>
+              <w:t>állam</w:t>
+            </w:r>
+            <w:proofErr w:type="spellEnd"/>
+            <w:r>
+              <w:rPr>
+                <w:color w:val="000000" w:themeColor="text1"/>
+              </w:rPr>
+              <w:t xml:space="preserve"> </w:t>
+            </w:r>
+            <w:proofErr w:type="spellStart"/>
+            <w:r>
+              <w:rPr>
+                <w:color w:val="000000" w:themeColor="text1"/>
+              </w:rPr>
+              <w:t>felé</w:t>
+            </w:r>
+            <w:proofErr w:type="spellEnd"/>
+            <w:r>
+              <w:rPr>
+                <w:color w:val="000000" w:themeColor="text1"/>
+              </w:rPr>
+              <w:t xml:space="preserve"> </w:t>
+            </w:r>
+            <w:proofErr w:type="spellStart"/>
+            <w:r>
+              <w:rPr>
+                <w:color w:val="000000" w:themeColor="text1"/>
+              </w:rPr>
+              <w:t>befizetendő</w:t>
+            </w:r>
+            <w:proofErr w:type="spellEnd"/>
+            <w:r>
+              <w:rPr>
+                <w:color w:val="000000" w:themeColor="text1"/>
+              </w:rPr>
+              <w:t xml:space="preserve"> </w:t>
+            </w:r>
+            <w:proofErr w:type="spellStart"/>
+            <w:r>
+              <w:rPr>
+                <w:color w:val="000000" w:themeColor="text1"/>
+              </w:rPr>
+              <w:t>összeget</w:t>
+            </w:r>
+            <w:proofErr w:type="spellEnd"/>
+            <w:r>
+              <w:rPr>
+                <w:color w:val="000000" w:themeColor="text1"/>
+              </w:rPr>
+              <w:t xml:space="preserve"> </w:t>
+            </w:r>
+            <w:proofErr w:type="spellStart"/>
+            <w:r>
+              <w:rPr>
+                <w:color w:val="000000" w:themeColor="text1"/>
+              </w:rPr>
+              <w:t>tárolja</w:t>
+            </w:r>
+            <w:proofErr w:type="spellEnd"/>
+            <w:r>
+              <w:rPr>
+                <w:color w:val="000000" w:themeColor="text1"/>
+              </w:rPr>
+              <w:t xml:space="preserve"> </w:t>
+            </w:r>
+            <w:proofErr w:type="spellStart"/>
+            <w:r>
+              <w:rPr>
+                <w:color w:val="000000" w:themeColor="text1"/>
+              </w:rPr>
+              <w:t>magyar</w:t>
+            </w:r>
+            <w:proofErr w:type="spellEnd"/>
+            <w:r>
+              <w:rPr>
+                <w:color w:val="000000" w:themeColor="text1"/>
+              </w:rPr>
+              <w:t xml:space="preserve"> </w:t>
+            </w:r>
+            <w:proofErr w:type="spellStart"/>
+            <w:r>
+              <w:rPr>
+                <w:color w:val="000000" w:themeColor="text1"/>
+              </w:rPr>
+              <w:t>forintban</w:t>
+            </w:r>
+            <w:proofErr w:type="spellEnd"/>
+            <w:r>
+              <w:rPr>
+                <w:color w:val="000000" w:themeColor="text1"/>
+              </w:rPr>
+              <w:t>.</w:t>
+            </w:r>
+          </w:p>
+        </w:tc>
+      </w:tr>
+      <w:tr>
+        <w:trPr>
+          <w:jc w:val="center"/>
+        </w:trPr>
+        <w:tc>
+          <w:tcPr>
+            <w:tcW w:w="3020" w:type="dxa"/>
+            <w:vAlign w:val="center"/>
+          </w:tcPr>
+          <w:p>
+            <w:pPr>
+              <w:jc w:val="center"/>
+              <w:rPr>
+                <w:color w:val="000000" w:themeColor="text1"/>
+              </w:rPr>
+            </w:pPr>
+            <w:proofErr w:type="spellStart"/>
+            <w:r>
+              <w:rPr>
+                <w:color w:val="000000" w:themeColor="text1"/>
+              </w:rPr>
+              <w:t>hatarido</w:t>
+            </w:r>
+            <w:proofErr w:type="spellEnd"/>
+          </w:p>
+        </w:tc>
+        <w:tc>
+          <w:tcPr>
+            <w:tcW w:w="3021" w:type="dxa"/>
+            <w:vAlign w:val="center"/>
+          </w:tcPr>
+          <w:p>
+            <w:pPr>
+              <w:jc w:val="center"/>
+              <w:rPr>
+                <w:color w:val="000000" w:themeColor="text1"/>
+              </w:rPr>
+            </w:pPr>
+            <w:r>
+              <w:rPr>
+                <w:color w:val="000000" w:themeColor="text1"/>
+              </w:rPr>
+              <w:t>date</w:t>
+            </w:r>
+          </w:p>
+        </w:tc>
+        <w:tc>
+          <w:tcPr>
+            <w:tcW w:w="3021" w:type="dxa"/>
+            <w:vAlign w:val="center"/>
+          </w:tcPr>
+          <w:p>
+            <w:pPr>
+              <w:jc w:val="center"/>
+              <w:rPr>
+                <w:color w:val="000000" w:themeColor="text1"/>
+              </w:rPr>
+            </w:pPr>
+            <w:r>
+              <w:rPr>
+                <w:color w:val="000000" w:themeColor="text1"/>
+              </w:rPr>
+              <w:t xml:space="preserve">A </w:t>
+            </w:r>
+            <w:proofErr w:type="spellStart"/>
+            <w:r>
+              <w:rPr>
+                <w:color w:val="000000" w:themeColor="text1"/>
+              </w:rPr>
+              <w:t>tranzakció</w:t>
+            </w:r>
+            <w:proofErr w:type="spellEnd"/>
+            <w:r>
+              <w:rPr>
+                <w:color w:val="000000" w:themeColor="text1"/>
+              </w:rPr>
+              <w:t xml:space="preserve"> </w:t>
+            </w:r>
+            <w:proofErr w:type="spellStart"/>
+            <w:r>
+              <w:rPr>
+                <w:color w:val="000000" w:themeColor="text1"/>
+              </w:rPr>
+              <w:t>megvalósításának</w:t>
+            </w:r>
+            <w:proofErr w:type="spellEnd"/>
+            <w:r>
+              <w:rPr>
+                <w:color w:val="000000" w:themeColor="text1"/>
+              </w:rPr>
+              <w:t xml:space="preserve"> </w:t>
+            </w:r>
+            <w:proofErr w:type="spellStart"/>
+            <w:r>
+              <w:rPr>
+                <w:color w:val="000000" w:themeColor="text1"/>
+              </w:rPr>
+              <w:t>határidejét</w:t>
+            </w:r>
+            <w:proofErr w:type="spellEnd"/>
+            <w:r>
+              <w:rPr>
+                <w:color w:val="000000" w:themeColor="text1"/>
+              </w:rPr>
+              <w:t xml:space="preserve"> </w:t>
+            </w:r>
+            <w:proofErr w:type="spellStart"/>
+            <w:r>
+              <w:rPr>
+                <w:color w:val="000000" w:themeColor="text1"/>
+              </w:rPr>
+              <w:t>tárolja</w:t>
+            </w:r>
+            <w:proofErr w:type="spellEnd"/>
+            <w:r>
+              <w:rPr>
+                <w:color w:val="000000" w:themeColor="text1"/>
+              </w:rPr>
+              <w:t>.</w:t>
+            </w:r>
+          </w:p>
+        </w:tc>
+      </w:tr>
+      <w:tr>
+        <w:trPr>
+          <w:jc w:val="center"/>
+        </w:trPr>
+        <w:tc>
+          <w:tcPr>
+            <w:tcW w:w="3020" w:type="dxa"/>
+            <w:vAlign w:val="center"/>
+          </w:tcPr>
+          <w:p>
+            <w:pPr>
+              <w:jc w:val="center"/>
+              <w:rPr>
+                <w:color w:val="000000" w:themeColor="text1"/>
+              </w:rPr>
+            </w:pPr>
+            <w:r>
+              <w:rPr>
+                <w:color w:val="000000" w:themeColor="text1"/>
+              </w:rPr>
+              <w:t>datum</w:t>
+            </w:r>
+          </w:p>
+        </w:tc>
+        <w:tc>
+          <w:tcPr>
+            <w:tcW w:w="3021" w:type="dxa"/>
+            <w:vAlign w:val="center"/>
+          </w:tcPr>
+          <w:p>
+            <w:pPr>
+              <w:jc w:val="center"/>
+              <w:rPr>
+                <w:color w:val="000000" w:themeColor="text1"/>
+              </w:rPr>
+            </w:pPr>
+            <w:r>
+              <w:rPr>
+                <w:color w:val="000000" w:themeColor="text1"/>
+              </w:rPr>
+              <w:t>date</w:t>
+            </w:r>
+          </w:p>
+        </w:tc>
+        <w:tc>
+          <w:tcPr>
+            <w:tcW w:w="3021" w:type="dxa"/>
+            <w:vAlign w:val="center"/>
+          </w:tcPr>
+          <w:p>
+            <w:pPr>
+              <w:jc w:val="center"/>
+              <w:rPr>
+                <w:color w:val="000000" w:themeColor="text1"/>
+              </w:rPr>
+            </w:pPr>
+            <w:r>
+              <w:rPr>
+                <w:color w:val="000000" w:themeColor="text1"/>
+              </w:rPr>
+              <w:t xml:space="preserve">A </w:t>
+            </w:r>
+            <w:proofErr w:type="spellStart"/>
+            <w:r>
+              <w:rPr>
+                <w:color w:val="000000" w:themeColor="text1"/>
+              </w:rPr>
+              <w:t>tranzakció</w:t>
+            </w:r>
+            <w:proofErr w:type="spellEnd"/>
+            <w:r>
+              <w:rPr>
+                <w:color w:val="000000" w:themeColor="text1"/>
+              </w:rPr>
+              <w:t xml:space="preserve"> </w:t>
+            </w:r>
+            <w:proofErr w:type="spellStart"/>
+            <w:r>
+              <w:rPr>
+                <w:color w:val="000000" w:themeColor="text1"/>
+              </w:rPr>
+              <w:t>tényleges</w:t>
+            </w:r>
+            <w:proofErr w:type="spellEnd"/>
+            <w:r>
+              <w:rPr>
+                <w:color w:val="000000" w:themeColor="text1"/>
+              </w:rPr>
+              <w:t xml:space="preserve"> </w:t>
+            </w:r>
+            <w:proofErr w:type="spellStart"/>
+            <w:r>
+              <w:rPr>
+                <w:color w:val="000000" w:themeColor="text1"/>
+              </w:rPr>
+              <w:t>határidejét</w:t>
+            </w:r>
+            <w:proofErr w:type="spellEnd"/>
+            <w:r>
+              <w:rPr>
+                <w:color w:val="000000" w:themeColor="text1"/>
+              </w:rPr>
+              <w:t xml:space="preserve"> </w:t>
+            </w:r>
+            <w:proofErr w:type="spellStart"/>
+            <w:r>
+              <w:rPr>
+                <w:color w:val="000000" w:themeColor="text1"/>
+              </w:rPr>
+              <w:t>tárolja</w:t>
+            </w:r>
+            <w:proofErr w:type="spellEnd"/>
+            <w:r>
+              <w:rPr>
+                <w:color w:val="000000" w:themeColor="text1"/>
+              </w:rPr>
+              <w:t>.</w:t>
+            </w:r>
+          </w:p>
+        </w:tc>
+      </w:tr>
+    </w:tbl>
+    <w:p/>
+    <w:p>
+      <w:pPr>
+        <w:spacing w:after="160" w:line="259" w:lineRule="auto"/>
+        <w:rPr>
+          <w:b/>
+          <w:bCs/>
+        </w:rPr>
+      </w:pPr>
+    </w:p>
+    <w:p>
+      <w:pPr>
+        <w:spacing w:after="160" w:line="259" w:lineRule="auto"/>
+        <w:rPr>
+          <w:b/>
+          <w:bCs/>
+        </w:rPr>
+      </w:pPr>
+      <w:proofErr w:type="spellStart"/>
+      <w:r>
+        <w:rPr>
+          <w:b/>
+          <w:bCs/>
+        </w:rPr>
+        <w:t>Állam</w:t>
+      </w:r>
+      <w:proofErr w:type="spellEnd"/>
+      <w:r>
+        <w:rPr>
+          <w:b/>
+          <w:bCs/>
+        </w:rPr>
+        <w:t>:</w:t>
+      </w:r>
+      <w:r>
+        <w:t xml:space="preserve"> </w:t>
+      </w:r>
+      <w:proofErr w:type="spellStart"/>
+      <w:r>
+        <w:t>az</w:t>
+      </w:r>
+      <w:proofErr w:type="spellEnd"/>
+      <w:r>
+        <w:t xml:space="preserve"> </w:t>
+      </w:r>
+      <w:proofErr w:type="spellStart"/>
+      <w:r>
+        <w:t>államnak</w:t>
+      </w:r>
+      <w:proofErr w:type="spellEnd"/>
+      <w:r>
+        <w:t xml:space="preserve"> </w:t>
+      </w:r>
+      <w:proofErr w:type="spellStart"/>
+      <w:r>
+        <w:t>az</w:t>
+      </w:r>
+      <w:proofErr w:type="spellEnd"/>
+      <w:r>
+        <w:t xml:space="preserve"> </w:t>
+      </w:r>
+      <w:proofErr w:type="spellStart"/>
+      <w:r>
+        <w:t>adatait</w:t>
+      </w:r>
+      <w:proofErr w:type="spellEnd"/>
+      <w:r>
+        <w:t xml:space="preserve"> </w:t>
+      </w:r>
+      <w:proofErr w:type="spellStart"/>
+      <w:r>
+        <w:t>tárolja</w:t>
+      </w:r>
+      <w:proofErr w:type="spellEnd"/>
+      <w:r>
+        <w:t xml:space="preserve">, </w:t>
+      </w:r>
+      <w:proofErr w:type="spellStart"/>
+      <w:r>
+        <w:t>elsődlegesen</w:t>
+      </w:r>
+      <w:proofErr w:type="spellEnd"/>
+      <w:r>
+        <w:t xml:space="preserve"> </w:t>
+      </w:r>
+      <w:proofErr w:type="spellStart"/>
+      <w:r>
+        <w:t>tranzakciók</w:t>
+      </w:r>
+      <w:proofErr w:type="spellEnd"/>
+      <w:r>
+        <w:t xml:space="preserve"> </w:t>
+      </w:r>
+      <w:proofErr w:type="spellStart"/>
+      <w:r>
+        <w:t>végett</w:t>
+      </w:r>
+      <w:proofErr w:type="spellEnd"/>
+      <w:r>
+        <w:t>.</w:t>
+      </w:r>
+    </w:p>
+    <w:tbl>
+      <w:tblPr>
+        <w:tblStyle w:val="Rcsostblzat"/>
+        <w:tblW w:w="0" w:type="auto"/>
+        <w:tblLook w:val="04A0" w:firstRow="1" w:lastRow="0" w:firstColumn="1" w:lastColumn="0" w:noHBand="0" w:noVBand="1"/>
+      </w:tblPr>
+      <w:tblGrid>
+        <w:gridCol w:w="3020"/>
+        <w:gridCol w:w="3021"/>
+        <w:gridCol w:w="3021"/>
+      </w:tblGrid>
+      <w:tr>
+        <w:tc>
+          <w:tcPr>
+            <w:tcW w:w="3020" w:type="dxa"/>
+            <w:shd w:val="clear" w:color="auto" w:fill="AEAAAA" w:themeFill="background2" w:themeFillShade="BF"/>
+          </w:tcPr>
+          <w:p>
+            <w:pPr>
+              <w:jc w:val="center"/>
+              <w:rPr>
+                <w:b/>
+                <w:bCs/>
+                <w:color w:val="000000" w:themeColor="text1"/>
+              </w:rPr>
+            </w:pPr>
+            <w:proofErr w:type="spellStart"/>
+            <w:r>
+              <w:rPr>
+                <w:b/>
+                <w:bCs/>
+                <w:color w:val="000000" w:themeColor="text1"/>
+              </w:rPr>
+              <w:t>Név</w:t>
+            </w:r>
+            <w:proofErr w:type="spellEnd"/>
+          </w:p>
+        </w:tc>
+        <w:tc>
+          <w:tcPr>
+            <w:tcW w:w="3021" w:type="dxa"/>
+            <w:shd w:val="clear" w:color="auto" w:fill="AEAAAA" w:themeFill="background2" w:themeFillShade="BF"/>
+          </w:tcPr>
+          <w:p>
+            <w:pPr>
+              <w:jc w:val="center"/>
+              <w:rPr>
+                <w:b/>
+                <w:bCs/>
+                <w:color w:val="000000" w:themeColor="text1"/>
+              </w:rPr>
+            </w:pPr>
+            <w:proofErr w:type="spellStart"/>
+            <w:r>
+              <w:rPr>
+                <w:b/>
+                <w:bCs/>
+                <w:color w:val="000000" w:themeColor="text1"/>
+              </w:rPr>
+              <w:t>Típus</w:t>
+            </w:r>
+            <w:proofErr w:type="spellEnd"/>
+          </w:p>
+        </w:tc>
+        <w:tc>
+          <w:tcPr>
+            <w:tcW w:w="3021" w:type="dxa"/>
+            <w:shd w:val="clear" w:color="auto" w:fill="AEAAAA" w:themeFill="background2" w:themeFillShade="BF"/>
+          </w:tcPr>
+          <w:p>
+            <w:pPr>
+              <w:jc w:val="center"/>
+              <w:rPr>
+                <w:b/>
+                <w:bCs/>
+                <w:color w:val="000000" w:themeColor="text1"/>
+              </w:rPr>
+            </w:pPr>
+            <w:proofErr w:type="spellStart"/>
+            <w:r>
+              <w:rPr>
+                <w:b/>
+                <w:bCs/>
+                <w:color w:val="000000" w:themeColor="text1"/>
+              </w:rPr>
+              <w:t>Leírás</w:t>
+            </w:r>
+            <w:proofErr w:type="spellEnd"/>
+          </w:p>
+        </w:tc>
+      </w:tr>
+      <w:tr>
+        <w:tblPrEx>
+          <w:jc w:val="center"/>
+        </w:tblPrEx>
+        <w:trPr>
+          <w:jc w:val="center"/>
+        </w:trPr>
+        <w:tc>
+          <w:tcPr>
+            <w:tcW w:w="3020" w:type="dxa"/>
+            <w:vAlign w:val="center"/>
+          </w:tcPr>
+          <w:p>
+            <w:pPr>
+              <w:jc w:val="center"/>
+              <w:rPr>
+                <w:color w:val="000000" w:themeColor="text1"/>
+                <w:u w:val="single"/>
+              </w:rPr>
+            </w:pPr>
+            <w:proofErr w:type="spellStart"/>
+            <w:r>
+              <w:rPr>
+                <w:color w:val="000000" w:themeColor="text1"/>
+                <w:u w:val="single"/>
+              </w:rPr>
+              <w:t>nev</w:t>
+            </w:r>
+            <w:proofErr w:type="spellEnd"/>
+          </w:p>
+        </w:tc>
+        <w:tc>
+          <w:tcPr>
+            <w:tcW w:w="3021" w:type="dxa"/>
+            <w:vAlign w:val="center"/>
+          </w:tcPr>
+          <w:p>
+            <w:pPr>
+              <w:jc w:val="center"/>
+              <w:rPr>
+                <w:color w:val="000000" w:themeColor="text1"/>
+              </w:rPr>
+            </w:pPr>
+            <w:proofErr w:type="gramStart"/>
+            <w:r>
+              <w:rPr>
+                <w:color w:val="000000" w:themeColor="text1"/>
+              </w:rPr>
+              <w:t>varchar(</w:t>
+            </w:r>
+            <w:proofErr w:type="gramEnd"/>
+            <w:r>
+              <w:rPr>
+                <w:color w:val="000000" w:themeColor="text1"/>
+              </w:rPr>
+              <w:t>30)</w:t>
+            </w:r>
+          </w:p>
+        </w:tc>
+        <w:tc>
+          <w:tcPr>
+            <w:tcW w:w="3021" w:type="dxa"/>
+            <w:vAlign w:val="center"/>
+          </w:tcPr>
+          <w:p>
+            <w:pPr>
+              <w:jc w:val="center"/>
+              <w:rPr>
+                <w:color w:val="000000" w:themeColor="text1"/>
+              </w:rPr>
+            </w:pPr>
+            <w:r>
+              <w:rPr>
+                <w:color w:val="000000" w:themeColor="text1"/>
+              </w:rPr>
+              <w:t xml:space="preserve">Az </w:t>
+            </w:r>
+            <w:proofErr w:type="spellStart"/>
+            <w:r>
+              <w:rPr>
+                <w:color w:val="000000" w:themeColor="text1"/>
+              </w:rPr>
+              <w:t>állam</w:t>
+            </w:r>
+            <w:proofErr w:type="spellEnd"/>
+            <w:r>
+              <w:rPr>
+                <w:color w:val="000000" w:themeColor="text1"/>
+              </w:rPr>
+              <w:t xml:space="preserve"> </w:t>
+            </w:r>
+            <w:proofErr w:type="spellStart"/>
+            <w:r>
+              <w:rPr>
+                <w:color w:val="000000" w:themeColor="text1"/>
+              </w:rPr>
+              <w:t>nevét</w:t>
+            </w:r>
+            <w:proofErr w:type="spellEnd"/>
+            <w:r>
+              <w:rPr>
+                <w:color w:val="000000" w:themeColor="text1"/>
+              </w:rPr>
+              <w:t xml:space="preserve"> </w:t>
+            </w:r>
+            <w:proofErr w:type="spellStart"/>
+            <w:r>
+              <w:rPr>
+                <w:color w:val="000000" w:themeColor="text1"/>
+              </w:rPr>
+              <w:t>tárolja</w:t>
+            </w:r>
+            <w:proofErr w:type="spellEnd"/>
+            <w:r>
+              <w:rPr>
+                <w:color w:val="000000" w:themeColor="text1"/>
+              </w:rPr>
+              <w:t xml:space="preserve">. Minden </w:t>
+            </w:r>
+            <w:proofErr w:type="spellStart"/>
+            <w:r>
+              <w:rPr>
+                <w:color w:val="000000" w:themeColor="text1"/>
+              </w:rPr>
+              <w:t>állam</w:t>
+            </w:r>
+            <w:proofErr w:type="spellEnd"/>
+            <w:r>
+              <w:rPr>
+                <w:color w:val="000000" w:themeColor="text1"/>
+              </w:rPr>
+              <w:t xml:space="preserve"> neve </w:t>
+            </w:r>
+            <w:proofErr w:type="spellStart"/>
+            <w:r>
+              <w:rPr>
+                <w:color w:val="000000" w:themeColor="text1"/>
+              </w:rPr>
+              <w:t>egyedi</w:t>
+            </w:r>
+            <w:proofErr w:type="spellEnd"/>
+            <w:r>
+              <w:rPr>
+                <w:color w:val="000000" w:themeColor="text1"/>
+              </w:rPr>
+              <w:t>.</w:t>
+            </w:r>
+          </w:p>
+        </w:tc>
+      </w:tr>
+      <w:tr>
+        <w:tblPrEx>
+          <w:jc w:val="center"/>
+        </w:tblPrEx>
+        <w:trPr>
+          <w:jc w:val="center"/>
+        </w:trPr>
+        <w:tc>
+          <w:tcPr>
+            <w:tcW w:w="3020" w:type="dxa"/>
+            <w:vAlign w:val="center"/>
+          </w:tcPr>
+          <w:p>
+            <w:pPr>
+              <w:jc w:val="center"/>
+              <w:rPr>
+                <w:color w:val="000000" w:themeColor="text1"/>
+              </w:rPr>
+            </w:pPr>
+            <w:proofErr w:type="spellStart"/>
+            <w:r>
+              <w:rPr>
+                <w:color w:val="000000" w:themeColor="text1"/>
+              </w:rPr>
+              <w:t>szamlaszam</w:t>
+            </w:r>
+            <w:proofErr w:type="spellEnd"/>
+          </w:p>
+        </w:tc>
+        <w:tc>
+          <w:tcPr>
+            <w:tcW w:w="3021" w:type="dxa"/>
+            <w:vAlign w:val="center"/>
+          </w:tcPr>
+          <w:p>
+            <w:pPr>
+              <w:jc w:val="center"/>
+              <w:rPr>
+                <w:color w:val="000000" w:themeColor="text1"/>
+              </w:rPr>
+            </w:pPr>
+            <w:proofErr w:type="gramStart"/>
+            <w:r>
+              <w:rPr>
+                <w:color w:val="000000" w:themeColor="text1"/>
+              </w:rPr>
+              <w:t>int(</w:t>
+            </w:r>
+            <w:proofErr w:type="gramEnd"/>
+            <w:r>
+              <w:rPr>
+                <w:color w:val="000000" w:themeColor="text1"/>
+              </w:rPr>
+              <w:t>24)</w:t>
+            </w:r>
+          </w:p>
+        </w:tc>
+        <w:tc>
+          <w:tcPr>
+            <w:tcW w:w="3021" w:type="dxa"/>
+            <w:vAlign w:val="center"/>
+          </w:tcPr>
+          <w:p>
+            <w:pPr>
+              <w:jc w:val="center"/>
+              <w:rPr>
+                <w:color w:val="000000" w:themeColor="text1"/>
+              </w:rPr>
+            </w:pPr>
+            <w:r>
+              <w:rPr>
+                <w:color w:val="000000" w:themeColor="text1"/>
+              </w:rPr>
+              <w:t xml:space="preserve">Az </w:t>
+            </w:r>
+            <w:proofErr w:type="spellStart"/>
+            <w:r>
+              <w:rPr>
+                <w:color w:val="000000" w:themeColor="text1"/>
+              </w:rPr>
+              <w:t>állam</w:t>
+            </w:r>
+            <w:proofErr w:type="spellEnd"/>
+            <w:r>
+              <w:rPr>
+                <w:color w:val="000000" w:themeColor="text1"/>
+              </w:rPr>
+              <w:t xml:space="preserve"> </w:t>
+            </w:r>
+            <w:proofErr w:type="spellStart"/>
+            <w:r>
+              <w:rPr>
+                <w:color w:val="000000" w:themeColor="text1"/>
+              </w:rPr>
+              <w:t>elsődleges</w:t>
+            </w:r>
+            <w:proofErr w:type="spellEnd"/>
+            <w:r>
+              <w:rPr>
+                <w:color w:val="000000" w:themeColor="text1"/>
+              </w:rPr>
+              <w:t xml:space="preserve"> </w:t>
+            </w:r>
+            <w:proofErr w:type="spellStart"/>
+            <w:r>
+              <w:rPr>
+                <w:color w:val="000000" w:themeColor="text1"/>
+              </w:rPr>
+              <w:t>számlaszáma</w:t>
+            </w:r>
+            <w:proofErr w:type="spellEnd"/>
+            <w:r>
+              <w:rPr>
+                <w:color w:val="000000" w:themeColor="text1"/>
+              </w:rPr>
+              <w:t xml:space="preserve"> a </w:t>
+            </w:r>
+            <w:proofErr w:type="spellStart"/>
+            <w:r>
+              <w:rPr>
+                <w:color w:val="000000" w:themeColor="text1"/>
+              </w:rPr>
+              <w:t>hallgatók</w:t>
+            </w:r>
+            <w:proofErr w:type="spellEnd"/>
+            <w:r>
+              <w:rPr>
+                <w:color w:val="000000" w:themeColor="text1"/>
+              </w:rPr>
+              <w:t xml:space="preserve"> </w:t>
+            </w:r>
+            <w:proofErr w:type="spellStart"/>
+            <w:r>
+              <w:rPr>
+                <w:color w:val="000000" w:themeColor="text1"/>
+              </w:rPr>
+              <w:t>felé</w:t>
+            </w:r>
+            <w:proofErr w:type="spellEnd"/>
+            <w:r>
+              <w:rPr>
+                <w:color w:val="000000" w:themeColor="text1"/>
+              </w:rPr>
+              <w:t>.</w:t>
+            </w:r>
+          </w:p>
+        </w:tc>
+      </w:tr>
+    </w:tbl>
+    <w:p/>
     <w:p/>
     <w:sectPr>
       <w:pgSz w:w="11906" w:h="16838"/>

</xml_diff>